<commit_message>
📃 Updated docs and wiki
</commit_message>
<xml_diff>
--- a/wiki/.attachments/hierarchy.docx
+++ b/wiki/.attachments/hierarchy.docx
@@ -1,14 +1,51 @@
 
 <file path=word/document.xml><?xml version="1.0" encoding="utf-8"?>
-<w:document xmlns:wpc="http://schemas.microsoft.com/office/word/2010/wordprocessingCanvas" xmlns:cx="http://schemas.microsoft.com/office/drawing/2014/chartex" xmlns:cx1="http://schemas.microsoft.com/office/drawing/2015/9/8/chartex" xmlns:cx2="http://schemas.microsoft.com/office/drawing/2015/10/21/chartex" xmlns:cx3="http://schemas.microsoft.com/office/drawing/2016/5/9/chartex" xmlns:cx4="http://schemas.microsoft.com/office/drawing/2016/5/10/chartex" xmlns:cx5="http://schemas.microsoft.com/office/drawing/2016/5/11/chartex" xmlns:cx6="http://schemas.microsoft.com/office/drawing/2016/5/12/chartex" xmlns:cx7="http://schemas.microsoft.com/office/drawing/2016/5/13/chartex" xmlns:cx8="http://schemas.microsoft.com/office/drawing/2016/5/14/chartex" xmlns:mc="http://schemas.openxmlformats.org/markup-compatibility/2006" xmlns:aink="http://schemas.microsoft.com/office/drawing/2016/ink" xmlns:am3d="http://schemas.microsoft.com/office/drawing/2017/model3d" xmlns:o="urn:schemas-microsoft-com:office:office" xmlns:r="http://schemas.openxmlformats.org/officeDocument/2006/relationships" xmlns:m="http://schemas.openxmlformats.org/officeDocument/2006/math" xmlns:v="urn:schemas-microsoft-com:vml" xmlns:wp14="http://schemas.microsoft.com/office/word/2010/wordprocessingDrawing" xmlns:wp="http://schemas.openxmlformats.org/drawingml/2006/wordprocessingDrawing" xmlns:w10="urn:schemas-microsoft-com:office:word" xmlns:w="http://schemas.openxmlformats.org/wordprocessingml/2006/main" xmlns:w14="http://schemas.microsoft.com/office/word/2010/wordml" xmlns:w15="http://schemas.microsoft.com/office/word/2012/wordml" xmlns:w16cid="http://schemas.microsoft.com/office/word/2016/wordml/cid" xmlns:w16se="http://schemas.microsoft.com/office/word/2015/wordml/symex" xmlns:wpg="http://schemas.microsoft.com/office/word/2010/wordprocessingGroup" xmlns:wpi="http://schemas.microsoft.com/office/word/2010/wordprocessingInk" xmlns:wne="http://schemas.microsoft.com/office/word/2006/wordml" xmlns:wps="http://schemas.microsoft.com/office/word/2010/wordprocessingShape" mc:Ignorable="w14 w15 w16se w16cid wp14">
+<w:document xmlns:wpc="http://schemas.microsoft.com/office/word/2010/wordprocessingCanvas" xmlns:cx="http://schemas.microsoft.com/office/drawing/2014/chartex" xmlns:cx1="http://schemas.microsoft.com/office/drawing/2015/9/8/chartex" xmlns:cx2="http://schemas.microsoft.com/office/drawing/2015/10/21/chartex" xmlns:cx3="http://schemas.microsoft.com/office/drawing/2016/5/9/chartex" xmlns:cx4="http://schemas.microsoft.com/office/drawing/2016/5/10/chartex" xmlns:cx5="http://schemas.microsoft.com/office/drawing/2016/5/11/chartex" xmlns:cx6="http://schemas.microsoft.com/office/drawing/2016/5/12/chartex" xmlns:cx7="http://schemas.microsoft.com/office/drawing/2016/5/13/chartex" xmlns:cx8="http://schemas.microsoft.com/office/drawing/2016/5/14/chartex" xmlns:mc="http://schemas.openxmlformats.org/markup-compatibility/2006" xmlns:aink="http://schemas.microsoft.com/office/drawing/2016/ink" xmlns:am3d="http://schemas.microsoft.com/office/drawing/2017/model3d" xmlns:o="urn:schemas-microsoft-com:office:office" xmlns:r="http://schemas.openxmlformats.org/officeDocument/2006/relationships" xmlns:m="http://schemas.openxmlformats.org/officeDocument/2006/math" xmlns:v="urn:schemas-microsoft-com:vml" xmlns:wp14="http://schemas.microsoft.com/office/word/2010/wordprocessingDrawing" xmlns:wp="http://schemas.openxmlformats.org/drawingml/2006/wordprocessingDrawing" xmlns:w10="urn:schemas-microsoft-com:office:word" xmlns:w="http://schemas.openxmlformats.org/wordprocessingml/2006/main" xmlns:w14="http://schemas.microsoft.com/office/word/2010/wordml" xmlns:w15="http://schemas.microsoft.com/office/word/2012/wordml" xmlns:w16cex="http://schemas.microsoft.com/office/word/2018/wordml/cex" xmlns:w16cid="http://schemas.microsoft.com/office/word/2016/wordml/cid" xmlns:w16="http://schemas.microsoft.com/office/word/2018/wordml" xmlns:w16se="http://schemas.microsoft.com/office/word/2015/wordml/symex" xmlns:wpg="http://schemas.microsoft.com/office/word/2010/wordprocessingGroup" xmlns:wpi="http://schemas.microsoft.com/office/word/2010/wordprocessingInk" xmlns:wne="http://schemas.microsoft.com/office/word/2006/wordml" xmlns:wps="http://schemas.microsoft.com/office/word/2010/wordprocessingShape" mc:Ignorable="w14 w15 w16se w16cid w16 w16cex wp14">
   <w:body>
+    <w:p>
+      <w:pPr>
+        <w:pStyle w:val="ListParagraph"/>
+        <w:numPr>
+          <w:ilvl w:val="0"/>
+          <w:numId w:val="7"/>
+        </w:numPr>
+      </w:pPr>
+      <w:r>
+        <w:t>Right click on diagram &gt; copy</w:t>
+      </w:r>
+    </w:p>
+    <w:p>
+      <w:pPr>
+        <w:pStyle w:val="ListParagraph"/>
+        <w:numPr>
+          <w:ilvl w:val="0"/>
+          <w:numId w:val="7"/>
+        </w:numPr>
+      </w:pPr>
+      <w:r>
+        <w:t>Paste as image</w:t>
+      </w:r>
+    </w:p>
+    <w:p>
+      <w:pPr>
+        <w:pStyle w:val="ListParagraph"/>
+        <w:numPr>
+          <w:ilvl w:val="0"/>
+          <w:numId w:val="7"/>
+        </w:numPr>
+      </w:pPr>
+      <w:r>
+        <w:t>Right click image &gt; save as picture</w:t>
+      </w:r>
+    </w:p>
+    <w:p/>
     <w:p>
       <w:r>
         <w:rPr>
           <w:noProof/>
         </w:rPr>
         <w:drawing>
-          <wp:inline distT="0" distB="0" distL="0" distR="0" wp14:anchorId="6151D927" wp14:editId="3723A1DE">
+          <wp:inline distT="0" distB="0" distL="0" distR="0" wp14:anchorId="6151D927" wp14:editId="665AD790">
             <wp:extent cx="5029200" cy="2219325"/>
             <wp:effectExtent l="0" t="19050" r="19050" b="9525"/>
             <wp:docPr id="1" name="Diagram 1"/>
@@ -21,8 +58,6 @@
           </wp:inline>
         </w:drawing>
       </w:r>
-      <w:bookmarkStart w:id="0" w:name="_GoBack"/>
-      <w:bookmarkEnd w:id="0"/>
     </w:p>
     <w:sectPr>
       <w:pgSz w:w="12240" w:h="15840"/>
@@ -35,7 +70,7 @@
 </file>
 
 <file path=word/numbering.xml><?xml version="1.0" encoding="utf-8"?>
-<w:numbering xmlns:wpc="http://schemas.microsoft.com/office/word/2010/wordprocessingCanvas" xmlns:cx="http://schemas.microsoft.com/office/drawing/2014/chartex" xmlns:cx1="http://schemas.microsoft.com/office/drawing/2015/9/8/chartex" xmlns:cx2="http://schemas.microsoft.com/office/drawing/2015/10/21/chartex" xmlns:cx3="http://schemas.microsoft.com/office/drawing/2016/5/9/chartex" xmlns:cx4="http://schemas.microsoft.com/office/drawing/2016/5/10/chartex" xmlns:cx5="http://schemas.microsoft.com/office/drawing/2016/5/11/chartex" xmlns:cx6="http://schemas.microsoft.com/office/drawing/2016/5/12/chartex" xmlns:cx7="http://schemas.microsoft.com/office/drawing/2016/5/13/chartex" xmlns:cx8="http://schemas.microsoft.com/office/drawing/2016/5/14/chartex" xmlns:mc="http://schemas.openxmlformats.org/markup-compatibility/2006" xmlns:aink="http://schemas.microsoft.com/office/drawing/2016/ink" xmlns:am3d="http://schemas.microsoft.com/office/drawing/2017/model3d" xmlns:o="urn:schemas-microsoft-com:office:office" xmlns:r="http://schemas.openxmlformats.org/officeDocument/2006/relationships" xmlns:m="http://schemas.openxmlformats.org/officeDocument/2006/math" xmlns:v="urn:schemas-microsoft-com:vml" xmlns:wp14="http://schemas.microsoft.com/office/word/2010/wordprocessingDrawing" xmlns:wp="http://schemas.openxmlformats.org/drawingml/2006/wordprocessingDrawing" xmlns:w10="urn:schemas-microsoft-com:office:word" xmlns:w="http://schemas.openxmlformats.org/wordprocessingml/2006/main" xmlns:w14="http://schemas.microsoft.com/office/word/2010/wordml" xmlns:w15="http://schemas.microsoft.com/office/word/2012/wordml" xmlns:w16cid="http://schemas.microsoft.com/office/word/2016/wordml/cid" xmlns:w16se="http://schemas.microsoft.com/office/word/2015/wordml/symex" xmlns:wpg="http://schemas.microsoft.com/office/word/2010/wordprocessingGroup" xmlns:wpi="http://schemas.microsoft.com/office/word/2010/wordprocessingInk" xmlns:wne="http://schemas.microsoft.com/office/word/2006/wordml" xmlns:wps="http://schemas.microsoft.com/office/word/2010/wordprocessingShape" mc:Ignorable="w14 w15 w16se w16cid wp14">
+<w:numbering xmlns:wpc="http://schemas.microsoft.com/office/word/2010/wordprocessingCanvas" xmlns:cx="http://schemas.microsoft.com/office/drawing/2014/chartex" xmlns:cx1="http://schemas.microsoft.com/office/drawing/2015/9/8/chartex" xmlns:cx2="http://schemas.microsoft.com/office/drawing/2015/10/21/chartex" xmlns:cx3="http://schemas.microsoft.com/office/drawing/2016/5/9/chartex" xmlns:cx4="http://schemas.microsoft.com/office/drawing/2016/5/10/chartex" xmlns:cx5="http://schemas.microsoft.com/office/drawing/2016/5/11/chartex" xmlns:cx6="http://schemas.microsoft.com/office/drawing/2016/5/12/chartex" xmlns:cx7="http://schemas.microsoft.com/office/drawing/2016/5/13/chartex" xmlns:cx8="http://schemas.microsoft.com/office/drawing/2016/5/14/chartex" xmlns:mc="http://schemas.openxmlformats.org/markup-compatibility/2006" xmlns:aink="http://schemas.microsoft.com/office/drawing/2016/ink" xmlns:am3d="http://schemas.microsoft.com/office/drawing/2017/model3d" xmlns:o="urn:schemas-microsoft-com:office:office" xmlns:r="http://schemas.openxmlformats.org/officeDocument/2006/relationships" xmlns:m="http://schemas.openxmlformats.org/officeDocument/2006/math" xmlns:v="urn:schemas-microsoft-com:vml" xmlns:wp14="http://schemas.microsoft.com/office/word/2010/wordprocessingDrawing" xmlns:wp="http://schemas.openxmlformats.org/drawingml/2006/wordprocessingDrawing" xmlns:w10="urn:schemas-microsoft-com:office:word" xmlns:w="http://schemas.openxmlformats.org/wordprocessingml/2006/main" xmlns:w14="http://schemas.microsoft.com/office/word/2010/wordml" xmlns:w15="http://schemas.microsoft.com/office/word/2012/wordml" xmlns:w16cex="http://schemas.microsoft.com/office/word/2018/wordml/cex" xmlns:w16cid="http://schemas.microsoft.com/office/word/2016/wordml/cid" xmlns:w16="http://schemas.microsoft.com/office/word/2018/wordml" xmlns:w16se="http://schemas.microsoft.com/office/word/2015/wordml/symex" xmlns:wpg="http://schemas.microsoft.com/office/word/2010/wordprocessingGroup" xmlns:wpi="http://schemas.microsoft.com/office/word/2010/wordprocessingInk" xmlns:wne="http://schemas.microsoft.com/office/word/2006/wordml" xmlns:wps="http://schemas.microsoft.com/office/word/2010/wordprocessingShape" mc:Ignorable="w14 w15 w16se w16cid w16 w16cex wp14">
   <w:abstractNum w:abstractNumId="0" w15:restartNumberingAfterBreak="0">
     <w:nsid w:val="0F5D0803"/>
     <w:multiLevelType w:val="hybridMultilevel"/>
@@ -128,6 +163,95 @@
       </w:pPr>
     </w:lvl>
   </w:abstractNum>
+  <w:abstractNum w:abstractNumId="1" w15:restartNumberingAfterBreak="0">
+    <w:nsid w:val="5764503C"/>
+    <w:multiLevelType w:val="hybridMultilevel"/>
+    <w:tmpl w:val="61427E8A"/>
+    <w:lvl w:ilvl="0" w:tplc="0409000F">
+      <w:start w:val="1"/>
+      <w:numFmt w:val="decimal"/>
+      <w:lvlText w:val="%1."/>
+      <w:lvlJc w:val="left"/>
+      <w:pPr>
+        <w:ind w:left="720" w:hanging="360"/>
+      </w:pPr>
+      <w:rPr>
+        <w:rFonts w:hint="default"/>
+      </w:rPr>
+    </w:lvl>
+    <w:lvl w:ilvl="1" w:tplc="04090019" w:tentative="1">
+      <w:start w:val="1"/>
+      <w:numFmt w:val="lowerLetter"/>
+      <w:lvlText w:val="%2."/>
+      <w:lvlJc w:val="left"/>
+      <w:pPr>
+        <w:ind w:left="1440" w:hanging="360"/>
+      </w:pPr>
+    </w:lvl>
+    <w:lvl w:ilvl="2" w:tplc="0409001B" w:tentative="1">
+      <w:start w:val="1"/>
+      <w:numFmt w:val="lowerRoman"/>
+      <w:lvlText w:val="%3."/>
+      <w:lvlJc w:val="right"/>
+      <w:pPr>
+        <w:ind w:left="2160" w:hanging="180"/>
+      </w:pPr>
+    </w:lvl>
+    <w:lvl w:ilvl="3" w:tplc="0409000F" w:tentative="1">
+      <w:start w:val="1"/>
+      <w:numFmt w:val="decimal"/>
+      <w:lvlText w:val="%4."/>
+      <w:lvlJc w:val="left"/>
+      <w:pPr>
+        <w:ind w:left="2880" w:hanging="360"/>
+      </w:pPr>
+    </w:lvl>
+    <w:lvl w:ilvl="4" w:tplc="04090019" w:tentative="1">
+      <w:start w:val="1"/>
+      <w:numFmt w:val="lowerLetter"/>
+      <w:lvlText w:val="%5."/>
+      <w:lvlJc w:val="left"/>
+      <w:pPr>
+        <w:ind w:left="3600" w:hanging="360"/>
+      </w:pPr>
+    </w:lvl>
+    <w:lvl w:ilvl="5" w:tplc="0409001B" w:tentative="1">
+      <w:start w:val="1"/>
+      <w:numFmt w:val="lowerRoman"/>
+      <w:lvlText w:val="%6."/>
+      <w:lvlJc w:val="right"/>
+      <w:pPr>
+        <w:ind w:left="4320" w:hanging="180"/>
+      </w:pPr>
+    </w:lvl>
+    <w:lvl w:ilvl="6" w:tplc="0409000F" w:tentative="1">
+      <w:start w:val="1"/>
+      <w:numFmt w:val="decimal"/>
+      <w:lvlText w:val="%7."/>
+      <w:lvlJc w:val="left"/>
+      <w:pPr>
+        <w:ind w:left="5040" w:hanging="360"/>
+      </w:pPr>
+    </w:lvl>
+    <w:lvl w:ilvl="7" w:tplc="04090019" w:tentative="1">
+      <w:start w:val="1"/>
+      <w:numFmt w:val="lowerLetter"/>
+      <w:lvlText w:val="%8."/>
+      <w:lvlJc w:val="left"/>
+      <w:pPr>
+        <w:ind w:left="5760" w:hanging="360"/>
+      </w:pPr>
+    </w:lvl>
+    <w:lvl w:ilvl="8" w:tplc="0409001B" w:tentative="1">
+      <w:start w:val="1"/>
+      <w:numFmt w:val="lowerRoman"/>
+      <w:lvlText w:val="%9."/>
+      <w:lvlJc w:val="right"/>
+      <w:pPr>
+        <w:ind w:left="6480" w:hanging="180"/>
+      </w:pPr>
+    </w:lvl>
+  </w:abstractNum>
   <w:num w:numId="1">
     <w:abstractNumId w:val="0"/>
   </w:num>
@@ -146,11 +270,14 @@
   <w:num w:numId="6">
     <w:abstractNumId w:val="0"/>
   </w:num>
+  <w:num w:numId="7">
+    <w:abstractNumId w:val="1"/>
+  </w:num>
 </w:numbering>
 </file>
 
 <file path=word/styles.xml><?xml version="1.0" encoding="utf-8"?>
-<w:styles xmlns:mc="http://schemas.openxmlformats.org/markup-compatibility/2006" xmlns:r="http://schemas.openxmlformats.org/officeDocument/2006/relationships" xmlns:w="http://schemas.openxmlformats.org/wordprocessingml/2006/main" xmlns:w14="http://schemas.microsoft.com/office/word/2010/wordml" xmlns:w15="http://schemas.microsoft.com/office/word/2012/wordml" xmlns:w16cid="http://schemas.microsoft.com/office/word/2016/wordml/cid" xmlns:w16se="http://schemas.microsoft.com/office/word/2015/wordml/symex" mc:Ignorable="w14 w15 w16se w16cid">
+<w:styles xmlns:mc="http://schemas.openxmlformats.org/markup-compatibility/2006" xmlns:r="http://schemas.openxmlformats.org/officeDocument/2006/relationships" xmlns:w="http://schemas.openxmlformats.org/wordprocessingml/2006/main" xmlns:w14="http://schemas.microsoft.com/office/word/2010/wordml" xmlns:w15="http://schemas.microsoft.com/office/word/2012/wordml" xmlns:w16cex="http://schemas.microsoft.com/office/word/2018/wordml/cex" xmlns:w16cid="http://schemas.microsoft.com/office/word/2016/wordml/cid" xmlns:w16="http://schemas.microsoft.com/office/word/2018/wordml" xmlns:w16se="http://schemas.microsoft.com/office/word/2015/wordml/symex" mc:Ignorable="w14 w15 w16se w16cid w16 w16cex">
   <w:docDefaults>
     <w:rPrDefault>
       <w:rPr>
@@ -1633,42 +1760,6 @@
         </a:p>
       </dgm:t>
     </dgm:pt>
-    <dgm:pt modelId="{B8FA257E-1402-41F5-8CF1-A24FC0456D1A}">
-      <dgm:prSet phldrT="[Text]"/>
-      <dgm:spPr/>
-      <dgm:t>
-        <a:bodyPr/>
-        <a:lstStyle/>
-        <a:p>
-          <a:r>
-            <a:rPr lang="en-US"/>
-            <a:t>ZenModule</a:t>
-          </a:r>
-        </a:p>
-      </dgm:t>
-    </dgm:pt>
-    <dgm:pt modelId="{31E1191D-9ECE-4500-BBC1-D82DF3A46786}" type="parTrans" cxnId="{BE8FB56F-218D-477E-B4A0-5C6919B323B1}">
-      <dgm:prSet/>
-      <dgm:spPr/>
-      <dgm:t>
-        <a:bodyPr/>
-        <a:lstStyle/>
-        <a:p>
-          <a:endParaRPr lang="en-US"/>
-        </a:p>
-      </dgm:t>
-    </dgm:pt>
-    <dgm:pt modelId="{3DC40BF2-2672-4CFE-8B46-BA0E5A315DED}" type="sibTrans" cxnId="{BE8FB56F-218D-477E-B4A0-5C6919B323B1}">
-      <dgm:prSet/>
-      <dgm:spPr/>
-      <dgm:t>
-        <a:bodyPr/>
-        <a:lstStyle/>
-        <a:p>
-          <a:endParaRPr lang="en-US"/>
-        </a:p>
-      </dgm:t>
-    </dgm:pt>
     <dgm:pt modelId="{B7B4F1FD-83CF-4808-BBF2-DADEFE07D263}">
       <dgm:prSet phldrT="[Text]"/>
       <dgm:spPr/>
@@ -1921,6 +2012,42 @@
         </a:p>
       </dgm:t>
     </dgm:pt>
+    <dgm:pt modelId="{87833AA7-A126-4BB7-BEE0-334FB4BFB046}">
+      <dgm:prSet phldrT="[Text]"/>
+      <dgm:spPr/>
+      <dgm:t>
+        <a:bodyPr/>
+        <a:lstStyle/>
+        <a:p>
+          <a:r>
+            <a:rPr lang="en-US"/>
+            <a:t>@bespunky/angular-zen</a:t>
+          </a:r>
+        </a:p>
+      </dgm:t>
+    </dgm:pt>
+    <dgm:pt modelId="{EE16697C-A872-4685-9DF0-8D9FC1EDEFB0}" type="parTrans" cxnId="{A620D030-F1E0-4AF2-A8A8-C9AFC0C60C71}">
+      <dgm:prSet/>
+      <dgm:spPr/>
+      <dgm:t>
+        <a:bodyPr/>
+        <a:lstStyle/>
+        <a:p>
+          <a:endParaRPr lang="en-US"/>
+        </a:p>
+      </dgm:t>
+    </dgm:pt>
+    <dgm:pt modelId="{688EF238-6E46-4BF5-852C-BC9330FD95E8}" type="sibTrans" cxnId="{A620D030-F1E0-4AF2-A8A8-C9AFC0C60C71}">
+      <dgm:prSet/>
+      <dgm:spPr/>
+      <dgm:t>
+        <a:bodyPr/>
+        <a:lstStyle/>
+        <a:p>
+          <a:endParaRPr lang="en-US"/>
+        </a:p>
+      </dgm:t>
+    </dgm:pt>
     <dgm:pt modelId="{D8AF5B3B-79EF-4BE6-9748-EE7998333D19}" type="pres">
       <dgm:prSet presAssocID="{20D6DCE8-22BA-44CE-936B-46357490F409}" presName="Name0" presStyleCnt="0">
         <dgm:presLayoutVars>
@@ -1933,31 +2060,31 @@
       </dgm:prSet>
       <dgm:spPr/>
     </dgm:pt>
-    <dgm:pt modelId="{75802101-96F7-4B13-8F7F-59E1D8C97092}" type="pres">
-      <dgm:prSet presAssocID="{B8FA257E-1402-41F5-8CF1-A24FC0456D1A}" presName="vertOne" presStyleCnt="0"/>
-      <dgm:spPr/>
-    </dgm:pt>
-    <dgm:pt modelId="{5E064D9F-40F8-4C06-9433-0B17A7F27697}" type="pres">
-      <dgm:prSet presAssocID="{B8FA257E-1402-41F5-8CF1-A24FC0456D1A}" presName="txOne" presStyleLbl="node0" presStyleIdx="0" presStyleCnt="1">
+    <dgm:pt modelId="{77F5C9E3-E527-40A1-AEA2-6C4DD9D606E8}" type="pres">
+      <dgm:prSet presAssocID="{87833AA7-A126-4BB7-BEE0-334FB4BFB046}" presName="vertOne" presStyleCnt="0"/>
+      <dgm:spPr/>
+    </dgm:pt>
+    <dgm:pt modelId="{096EEE61-495D-439B-8BF5-B75D6A07FEE2}" type="pres">
+      <dgm:prSet presAssocID="{87833AA7-A126-4BB7-BEE0-334FB4BFB046}" presName="txOne" presStyleLbl="node0" presStyleIdx="0" presStyleCnt="1">
         <dgm:presLayoutVars>
           <dgm:chPref val="3"/>
         </dgm:presLayoutVars>
       </dgm:prSet>
       <dgm:spPr/>
     </dgm:pt>
-    <dgm:pt modelId="{AD08D673-2A3E-4848-AC6A-4DFC5B3D9269}" type="pres">
-      <dgm:prSet presAssocID="{B8FA257E-1402-41F5-8CF1-A24FC0456D1A}" presName="parTransOne" presStyleCnt="0"/>
-      <dgm:spPr/>
-    </dgm:pt>
-    <dgm:pt modelId="{3F6F3DBA-F52F-4BEE-84E1-1EA9DAED804F}" type="pres">
-      <dgm:prSet presAssocID="{B8FA257E-1402-41F5-8CF1-A24FC0456D1A}" presName="horzOne" presStyleCnt="0"/>
-      <dgm:spPr/>
-    </dgm:pt>
-    <dgm:pt modelId="{230AF4FD-C31C-42F2-A0E9-50D723BB8352}" type="pres">
+    <dgm:pt modelId="{E216E496-A0FA-41EE-B7CB-E4751087C0FA}" type="pres">
+      <dgm:prSet presAssocID="{87833AA7-A126-4BB7-BEE0-334FB4BFB046}" presName="parTransOne" presStyleCnt="0"/>
+      <dgm:spPr/>
+    </dgm:pt>
+    <dgm:pt modelId="{AAA798BC-8CF9-4238-83E2-E16FD69DC0E7}" type="pres">
+      <dgm:prSet presAssocID="{87833AA7-A126-4BB7-BEE0-334FB4BFB046}" presName="horzOne" presStyleCnt="0"/>
+      <dgm:spPr/>
+    </dgm:pt>
+    <dgm:pt modelId="{00810835-665F-4A29-BBF8-7371D6796C74}" type="pres">
       <dgm:prSet presAssocID="{B7B4F1FD-83CF-4808-BBF2-DADEFE07D263}" presName="vertTwo" presStyleCnt="0"/>
       <dgm:spPr/>
     </dgm:pt>
-    <dgm:pt modelId="{8D5E6F8B-1172-4C3E-A73E-77911EEA6CBE}" type="pres">
+    <dgm:pt modelId="{52AF3C25-6031-4AE0-8B00-881C94956F40}" type="pres">
       <dgm:prSet presAssocID="{B7B4F1FD-83CF-4808-BBF2-DADEFE07D263}" presName="txTwo" presStyleLbl="node2" presStyleIdx="0" presStyleCnt="3">
         <dgm:presLayoutVars>
           <dgm:chPref val="3"/>
@@ -1965,19 +2092,19 @@
       </dgm:prSet>
       <dgm:spPr/>
     </dgm:pt>
-    <dgm:pt modelId="{2C6BD1DF-C8DC-45DC-8544-85BEB1784F6C}" type="pres">
+    <dgm:pt modelId="{6693CAB2-BD00-43A2-9325-14EFA256639F}" type="pres">
       <dgm:prSet presAssocID="{B7B4F1FD-83CF-4808-BBF2-DADEFE07D263}" presName="parTransTwo" presStyleCnt="0"/>
       <dgm:spPr/>
     </dgm:pt>
-    <dgm:pt modelId="{F9383CAD-289F-4F03-829F-06DCC3785C5C}" type="pres">
+    <dgm:pt modelId="{E8CB6F36-DA4A-48BB-8B96-F7CE7D4F0A81}" type="pres">
       <dgm:prSet presAssocID="{B7B4F1FD-83CF-4808-BBF2-DADEFE07D263}" presName="horzTwo" presStyleCnt="0"/>
       <dgm:spPr/>
     </dgm:pt>
-    <dgm:pt modelId="{A12B6216-144D-4523-82C4-88A22CD1A74F}" type="pres">
+    <dgm:pt modelId="{B59E0B9B-2A6B-4328-85DA-0D572FC1C2A1}" type="pres">
       <dgm:prSet presAssocID="{9E1F9B2D-4616-479F-B5AE-E1A646373517}" presName="vertThree" presStyleCnt="0"/>
       <dgm:spPr/>
     </dgm:pt>
-    <dgm:pt modelId="{40413314-012D-42E8-8CA5-AFD624034297}" type="pres">
+    <dgm:pt modelId="{FA6B1381-F2A7-4EE7-968B-62D2112D3189}" type="pres">
       <dgm:prSet presAssocID="{9E1F9B2D-4616-479F-B5AE-E1A646373517}" presName="txThree" presStyleLbl="node3" presStyleIdx="0" presStyleCnt="4">
         <dgm:presLayoutVars>
           <dgm:chPref val="3"/>
@@ -1985,19 +2112,19 @@
       </dgm:prSet>
       <dgm:spPr/>
     </dgm:pt>
-    <dgm:pt modelId="{1B440B71-4A75-40DC-972C-298FC9ED9FD9}" type="pres">
+    <dgm:pt modelId="{23CACF28-CFF8-48C6-B166-C74C1F6F8E2B}" type="pres">
       <dgm:prSet presAssocID="{9E1F9B2D-4616-479F-B5AE-E1A646373517}" presName="horzThree" presStyleCnt="0"/>
       <dgm:spPr/>
     </dgm:pt>
-    <dgm:pt modelId="{859103D2-A0C4-46D0-934A-41735A93FE36}" type="pres">
+    <dgm:pt modelId="{C3569727-6B79-4FC4-A174-FA93579048AA}" type="pres">
       <dgm:prSet presAssocID="{C219B16B-42EB-48EB-8B2E-3E8C794CBCF2}" presName="sibSpaceThree" presStyleCnt="0"/>
       <dgm:spPr/>
     </dgm:pt>
-    <dgm:pt modelId="{488A22B4-B46E-4E09-B1E3-FC271A3406EC}" type="pres">
+    <dgm:pt modelId="{D949E4BA-D09C-4B01-8665-13C7D0C2D489}" type="pres">
       <dgm:prSet presAssocID="{7C841792-04F5-49A2-9897-B963C5C1B8C3}" presName="vertThree" presStyleCnt="0"/>
       <dgm:spPr/>
     </dgm:pt>
-    <dgm:pt modelId="{210376A7-870E-463A-8C46-02B5126C191C}" type="pres">
+    <dgm:pt modelId="{B769C449-21FD-4F06-AD11-1DA96E40F5AD}" type="pres">
       <dgm:prSet presAssocID="{7C841792-04F5-49A2-9897-B963C5C1B8C3}" presName="txThree" presStyleLbl="node3" presStyleIdx="1" presStyleCnt="4">
         <dgm:presLayoutVars>
           <dgm:chPref val="3"/>
@@ -2005,19 +2132,19 @@
       </dgm:prSet>
       <dgm:spPr/>
     </dgm:pt>
-    <dgm:pt modelId="{92ABF989-7D36-40A5-A0D2-67A721750A37}" type="pres">
+    <dgm:pt modelId="{9323BFCE-E226-4628-8FBB-01122CD5F963}" type="pres">
       <dgm:prSet presAssocID="{7C841792-04F5-49A2-9897-B963C5C1B8C3}" presName="horzThree" presStyleCnt="0"/>
       <dgm:spPr/>
     </dgm:pt>
-    <dgm:pt modelId="{6F2849CB-53DD-4787-B409-8B601D0DD4CF}" type="pres">
+    <dgm:pt modelId="{B2DC0CD7-221C-48BC-8FB2-B68BA1DC7C5B}" type="pres">
       <dgm:prSet presAssocID="{59BB0C9E-CA07-4265-A4D7-309B18904127}" presName="sibSpaceTwo" presStyleCnt="0"/>
       <dgm:spPr/>
     </dgm:pt>
-    <dgm:pt modelId="{0F1280E3-E6B5-4C90-BB00-D3E57D5DA12D}" type="pres">
+    <dgm:pt modelId="{9A86A15E-D735-4692-8FBB-3033CAB87294}" type="pres">
       <dgm:prSet presAssocID="{153821E4-31A6-4145-BDA9-1370B66E1FBC}" presName="vertTwo" presStyleCnt="0"/>
       <dgm:spPr/>
     </dgm:pt>
-    <dgm:pt modelId="{E2590C27-0E90-4606-972A-37B16DE1ACF7}" type="pres">
+    <dgm:pt modelId="{3DF1D0F0-0611-4565-8365-50CD5BBD8E54}" type="pres">
       <dgm:prSet presAssocID="{153821E4-31A6-4145-BDA9-1370B66E1FBC}" presName="txTwo" presStyleLbl="node2" presStyleIdx="1" presStyleCnt="3">
         <dgm:presLayoutVars>
           <dgm:chPref val="3"/>
@@ -2025,19 +2152,19 @@
       </dgm:prSet>
       <dgm:spPr/>
     </dgm:pt>
-    <dgm:pt modelId="{89947980-782D-40F3-B656-B6F1C72A07AF}" type="pres">
+    <dgm:pt modelId="{4020DA3A-AAB1-4FF5-A3A5-AF7A2E51EB6B}" type="pres">
       <dgm:prSet presAssocID="{153821E4-31A6-4145-BDA9-1370B66E1FBC}" presName="parTransTwo" presStyleCnt="0"/>
       <dgm:spPr/>
     </dgm:pt>
-    <dgm:pt modelId="{932DCD9D-20F1-4CFA-A41C-399CCEB4E64C}" type="pres">
+    <dgm:pt modelId="{172D2881-9D1B-4045-AFA9-E08AFE5AF676}" type="pres">
       <dgm:prSet presAssocID="{153821E4-31A6-4145-BDA9-1370B66E1FBC}" presName="horzTwo" presStyleCnt="0"/>
       <dgm:spPr/>
     </dgm:pt>
-    <dgm:pt modelId="{32AE7475-44C1-4215-96E8-1090DB8ED928}" type="pres">
+    <dgm:pt modelId="{EC39F496-9401-43C7-8BF6-715B4E4B17C4}" type="pres">
       <dgm:prSet presAssocID="{F91AABCE-360F-4D3C-B6C0-93B61196BF66}" presName="vertThree" presStyleCnt="0"/>
       <dgm:spPr/>
     </dgm:pt>
-    <dgm:pt modelId="{24656767-C86B-429F-A0CC-CBF07556709A}" type="pres">
+    <dgm:pt modelId="{87505314-3330-4639-90DB-835BC60B0AFD}" type="pres">
       <dgm:prSet presAssocID="{F91AABCE-360F-4D3C-B6C0-93B61196BF66}" presName="txThree" presStyleLbl="node3" presStyleIdx="2" presStyleCnt="4">
         <dgm:presLayoutVars>
           <dgm:chPref val="3"/>
@@ -2045,19 +2172,19 @@
       </dgm:prSet>
       <dgm:spPr/>
     </dgm:pt>
-    <dgm:pt modelId="{9DC1A42D-3185-42CE-B9BF-0DB832F20BFE}" type="pres">
+    <dgm:pt modelId="{EBE4EAD3-D36D-45F6-9BB5-E95829C6603C}" type="pres">
       <dgm:prSet presAssocID="{F91AABCE-360F-4D3C-B6C0-93B61196BF66}" presName="horzThree" presStyleCnt="0"/>
       <dgm:spPr/>
     </dgm:pt>
-    <dgm:pt modelId="{E91609B4-DA5E-46AD-844E-68378DC659F9}" type="pres">
+    <dgm:pt modelId="{23C8FB53-2AD3-4812-8A86-93A90A1C5F13}" type="pres">
       <dgm:prSet presAssocID="{081753C9-D499-4547-AADF-5DD2157E62BC}" presName="sibSpaceTwo" presStyleCnt="0"/>
       <dgm:spPr/>
     </dgm:pt>
-    <dgm:pt modelId="{BF6A6B03-0156-4476-BA24-6B399537DD6C}" type="pres">
+    <dgm:pt modelId="{9BB60367-6CCB-4ED2-ACC4-32FC7E83BCB4}" type="pres">
       <dgm:prSet presAssocID="{32CD8342-53E6-43DD-BB7F-66B5CFFBF2A6}" presName="vertTwo" presStyleCnt="0"/>
       <dgm:spPr/>
     </dgm:pt>
-    <dgm:pt modelId="{02890225-D6A7-4886-AE30-13C43AE09644}" type="pres">
+    <dgm:pt modelId="{8151F0A7-0F50-402A-BDF2-8B6C03A1CF4B}" type="pres">
       <dgm:prSet presAssocID="{32CD8342-53E6-43DD-BB7F-66B5CFFBF2A6}" presName="txTwo" presStyleLbl="node2" presStyleIdx="2" presStyleCnt="3">
         <dgm:presLayoutVars>
           <dgm:chPref val="3"/>
@@ -2065,19 +2192,19 @@
       </dgm:prSet>
       <dgm:spPr/>
     </dgm:pt>
-    <dgm:pt modelId="{556BFC3A-E6DB-4135-B629-5A3BB1BF3BFA}" type="pres">
+    <dgm:pt modelId="{6BFE7377-B076-41E7-B119-68714F0D4651}" type="pres">
       <dgm:prSet presAssocID="{32CD8342-53E6-43DD-BB7F-66B5CFFBF2A6}" presName="parTransTwo" presStyleCnt="0"/>
       <dgm:spPr/>
     </dgm:pt>
-    <dgm:pt modelId="{247DA237-DF2B-46C6-9398-4BECCD354014}" type="pres">
+    <dgm:pt modelId="{477C1E5A-A30E-44C0-8494-DAB0880D5418}" type="pres">
       <dgm:prSet presAssocID="{32CD8342-53E6-43DD-BB7F-66B5CFFBF2A6}" presName="horzTwo" presStyleCnt="0"/>
       <dgm:spPr/>
     </dgm:pt>
-    <dgm:pt modelId="{185D9CDB-66B4-4F0E-9B0C-6F3BBEB60B7C}" type="pres">
+    <dgm:pt modelId="{6515A228-29D9-42A8-9472-36576BB56B74}" type="pres">
       <dgm:prSet presAssocID="{B11E10CC-0697-4D7F-A4BF-32A60130353F}" presName="vertThree" presStyleCnt="0"/>
       <dgm:spPr/>
     </dgm:pt>
-    <dgm:pt modelId="{A4B58BC5-997A-4DEF-9575-2E71AAC06AEC}" type="pres">
+    <dgm:pt modelId="{7FE1AD7A-8F96-4449-B21A-4BA3ACA331F1}" type="pres">
       <dgm:prSet presAssocID="{B11E10CC-0697-4D7F-A4BF-32A60130353F}" presName="txThree" presStyleLbl="node3" presStyleIdx="3" presStyleCnt="4">
         <dgm:presLayoutVars>
           <dgm:chPref val="3"/>
@@ -2085,60 +2212,60 @@
       </dgm:prSet>
       <dgm:spPr/>
     </dgm:pt>
-    <dgm:pt modelId="{B78D2B8F-E2BE-49EB-A491-0359D1FBED42}" type="pres">
+    <dgm:pt modelId="{0BE279F8-2032-4DDC-95AD-EDC8D4AD39CC}" type="pres">
       <dgm:prSet presAssocID="{B11E10CC-0697-4D7F-A4BF-32A60130353F}" presName="horzThree" presStyleCnt="0"/>
       <dgm:spPr/>
     </dgm:pt>
   </dgm:ptLst>
   <dgm:cxnLst>
-    <dgm:cxn modelId="{689EFA13-6423-4228-8425-32ACE79F8CD0}" type="presOf" srcId="{B8FA257E-1402-41F5-8CF1-A24FC0456D1A}" destId="{5E064D9F-40F8-4C06-9433-0B17A7F27697}" srcOrd="0" destOrd="0" presId="urn:microsoft.com/office/officeart/2005/8/layout/hierarchy4"/>
-    <dgm:cxn modelId="{56122824-E531-4841-B8AB-1B614A5754C5}" srcId="{B8FA257E-1402-41F5-8CF1-A24FC0456D1A}" destId="{153821E4-31A6-4145-BDA9-1370B66E1FBC}" srcOrd="1" destOrd="0" parTransId="{4F07CDDF-98FD-4D03-BE99-91EE3C4CC093}" sibTransId="{081753C9-D499-4547-AADF-5DD2157E62BC}"/>
+    <dgm:cxn modelId="{12EC9711-0D8F-4B04-9B6D-FF743691B4F5}" type="presOf" srcId="{87833AA7-A126-4BB7-BEE0-334FB4BFB046}" destId="{096EEE61-495D-439B-8BF5-B75D6A07FEE2}" srcOrd="0" destOrd="0" presId="urn:microsoft.com/office/officeart/2005/8/layout/hierarchy4"/>
+    <dgm:cxn modelId="{CD04191D-BEAB-4590-8E52-5E1949D68549}" type="presOf" srcId="{B7B4F1FD-83CF-4808-BBF2-DADEFE07D263}" destId="{52AF3C25-6031-4AE0-8B00-881C94956F40}" srcOrd="0" destOrd="0" presId="urn:microsoft.com/office/officeart/2005/8/layout/hierarchy4"/>
+    <dgm:cxn modelId="{56122824-E531-4841-B8AB-1B614A5754C5}" srcId="{87833AA7-A126-4BB7-BEE0-334FB4BFB046}" destId="{153821E4-31A6-4145-BDA9-1370B66E1FBC}" srcOrd="1" destOrd="0" parTransId="{4F07CDDF-98FD-4D03-BE99-91EE3C4CC093}" sibTransId="{081753C9-D499-4547-AADF-5DD2157E62BC}"/>
+    <dgm:cxn modelId="{270F2E28-BEBE-40BC-B9A0-B0F48EFB9342}" type="presOf" srcId="{7C841792-04F5-49A2-9897-B963C5C1B8C3}" destId="{B769C449-21FD-4F06-AD11-1DA96E40F5AD}" srcOrd="0" destOrd="0" presId="urn:microsoft.com/office/officeart/2005/8/layout/hierarchy4"/>
     <dgm:cxn modelId="{1AD7C928-5229-40C4-83FB-405C9C1ECFF4}" srcId="{153821E4-31A6-4145-BDA9-1370B66E1FBC}" destId="{F91AABCE-360F-4D3C-B6C0-93B61196BF66}" srcOrd="0" destOrd="0" parTransId="{A6DECE21-633A-4852-B3DD-309BF939CF92}" sibTransId="{6E34FE8F-BA5A-44EB-BA9A-A89FAC3D4D3D}"/>
-    <dgm:cxn modelId="{E5E9C22E-B29C-451A-87F0-F6DCF93D484C}" type="presOf" srcId="{153821E4-31A6-4145-BDA9-1370B66E1FBC}" destId="{E2590C27-0E90-4606-972A-37B16DE1ACF7}" srcOrd="0" destOrd="0" presId="urn:microsoft.com/office/officeart/2005/8/layout/hierarchy4"/>
-    <dgm:cxn modelId="{0B551B69-D1D5-4243-A729-EAAE30DC8EAC}" type="presOf" srcId="{32CD8342-53E6-43DD-BB7F-66B5CFFBF2A6}" destId="{02890225-D6A7-4886-AE30-13C43AE09644}" srcOrd="0" destOrd="0" presId="urn:microsoft.com/office/officeart/2005/8/layout/hierarchy4"/>
-    <dgm:cxn modelId="{BE8FB56F-218D-477E-B4A0-5C6919B323B1}" srcId="{20D6DCE8-22BA-44CE-936B-46357490F409}" destId="{B8FA257E-1402-41F5-8CF1-A24FC0456D1A}" srcOrd="0" destOrd="0" parTransId="{31E1191D-9ECE-4500-BBC1-D82DF3A46786}" sibTransId="{3DC40BF2-2672-4CFE-8B46-BA0E5A315DED}"/>
-    <dgm:cxn modelId="{7C1CB373-242B-420C-87C8-1373D926B500}" type="presOf" srcId="{B11E10CC-0697-4D7F-A4BF-32A60130353F}" destId="{A4B58BC5-997A-4DEF-9575-2E71AAC06AEC}" srcOrd="0" destOrd="0" presId="urn:microsoft.com/office/officeart/2005/8/layout/hierarchy4"/>
-    <dgm:cxn modelId="{59D6A283-E2FD-45C9-9A35-EB14ED6F2D09}" srcId="{B8FA257E-1402-41F5-8CF1-A24FC0456D1A}" destId="{B7B4F1FD-83CF-4808-BBF2-DADEFE07D263}" srcOrd="0" destOrd="0" parTransId="{91A07F71-A4A6-4F6A-AC94-63A4E28F990C}" sibTransId="{59BB0C9E-CA07-4265-A4D7-309B18904127}"/>
-    <dgm:cxn modelId="{2EDA5090-451E-45A3-AAE6-9402A4F4F54D}" type="presOf" srcId="{7C841792-04F5-49A2-9897-B963C5C1B8C3}" destId="{210376A7-870E-463A-8C46-02B5126C191C}" srcOrd="0" destOrd="0" presId="urn:microsoft.com/office/officeart/2005/8/layout/hierarchy4"/>
-    <dgm:cxn modelId="{1C293FC5-08BC-4847-957A-9A6D785B222E}" type="presOf" srcId="{F91AABCE-360F-4D3C-B6C0-93B61196BF66}" destId="{24656767-C86B-429F-A0CC-CBF07556709A}" srcOrd="0" destOrd="0" presId="urn:microsoft.com/office/officeart/2005/8/layout/hierarchy4"/>
-    <dgm:cxn modelId="{409343CF-0A6B-4CC7-B77C-68363AC92540}" srcId="{B8FA257E-1402-41F5-8CF1-A24FC0456D1A}" destId="{32CD8342-53E6-43DD-BB7F-66B5CFFBF2A6}" srcOrd="2" destOrd="0" parTransId="{8051636C-5EAF-4102-84C5-5E37FB69D2AB}" sibTransId="{D26E24F9-8446-4C61-A051-9D89E49448A8}"/>
-    <dgm:cxn modelId="{C8AE37D0-988A-44B7-B0F2-D24D0FBBA753}" type="presOf" srcId="{9E1F9B2D-4616-479F-B5AE-E1A646373517}" destId="{40413314-012D-42E8-8CA5-AFD624034297}" srcOrd="0" destOrd="0" presId="urn:microsoft.com/office/officeart/2005/8/layout/hierarchy4"/>
+    <dgm:cxn modelId="{A620D030-F1E0-4AF2-A8A8-C9AFC0C60C71}" srcId="{20D6DCE8-22BA-44CE-936B-46357490F409}" destId="{87833AA7-A126-4BB7-BEE0-334FB4BFB046}" srcOrd="0" destOrd="0" parTransId="{EE16697C-A872-4685-9DF0-8D9FC1EDEFB0}" sibTransId="{688EF238-6E46-4BF5-852C-BC9330FD95E8}"/>
+    <dgm:cxn modelId="{C458FD33-37EF-42FD-A2D5-614ED393FD66}" type="presOf" srcId="{32CD8342-53E6-43DD-BB7F-66B5CFFBF2A6}" destId="{8151F0A7-0F50-402A-BDF2-8B6C03A1CF4B}" srcOrd="0" destOrd="0" presId="urn:microsoft.com/office/officeart/2005/8/layout/hierarchy4"/>
+    <dgm:cxn modelId="{E228B477-4673-4EE0-A4B8-6CC995AD78D2}" type="presOf" srcId="{B11E10CC-0697-4D7F-A4BF-32A60130353F}" destId="{7FE1AD7A-8F96-4449-B21A-4BA3ACA331F1}" srcOrd="0" destOrd="0" presId="urn:microsoft.com/office/officeart/2005/8/layout/hierarchy4"/>
+    <dgm:cxn modelId="{59D6A283-E2FD-45C9-9A35-EB14ED6F2D09}" srcId="{87833AA7-A126-4BB7-BEE0-334FB4BFB046}" destId="{B7B4F1FD-83CF-4808-BBF2-DADEFE07D263}" srcOrd="0" destOrd="0" parTransId="{91A07F71-A4A6-4F6A-AC94-63A4E28F990C}" sibTransId="{59BB0C9E-CA07-4265-A4D7-309B18904127}"/>
+    <dgm:cxn modelId="{BE67878B-E6AD-4AAF-8278-83864EBC1D80}" type="presOf" srcId="{F91AABCE-360F-4D3C-B6C0-93B61196BF66}" destId="{87505314-3330-4639-90DB-835BC60B0AFD}" srcOrd="0" destOrd="0" presId="urn:microsoft.com/office/officeart/2005/8/layout/hierarchy4"/>
+    <dgm:cxn modelId="{0209AB96-8A6C-4DE4-91ED-F3CAB2735EA5}" type="presOf" srcId="{153821E4-31A6-4145-BDA9-1370B66E1FBC}" destId="{3DF1D0F0-0611-4565-8365-50CD5BBD8E54}" srcOrd="0" destOrd="0" presId="urn:microsoft.com/office/officeart/2005/8/layout/hierarchy4"/>
+    <dgm:cxn modelId="{EC4A71B2-5565-4E24-B79E-7B2778370AA8}" type="presOf" srcId="{9E1F9B2D-4616-479F-B5AE-E1A646373517}" destId="{FA6B1381-F2A7-4EE7-968B-62D2112D3189}" srcOrd="0" destOrd="0" presId="urn:microsoft.com/office/officeart/2005/8/layout/hierarchy4"/>
+    <dgm:cxn modelId="{409343CF-0A6B-4CC7-B77C-68363AC92540}" srcId="{87833AA7-A126-4BB7-BEE0-334FB4BFB046}" destId="{32CD8342-53E6-43DD-BB7F-66B5CFFBF2A6}" srcOrd="2" destOrd="0" parTransId="{8051636C-5EAF-4102-84C5-5E37FB69D2AB}" sibTransId="{D26E24F9-8446-4C61-A051-9D89E49448A8}"/>
     <dgm:cxn modelId="{E369D2D1-5F70-484A-A6F5-03CAADBC150C}" type="presOf" srcId="{20D6DCE8-22BA-44CE-936B-46357490F409}" destId="{D8AF5B3B-79EF-4BE6-9748-EE7998333D19}" srcOrd="0" destOrd="0" presId="urn:microsoft.com/office/officeart/2005/8/layout/hierarchy4"/>
     <dgm:cxn modelId="{E19C96E9-187C-4C0E-A302-746B7E69EB4E}" srcId="{B7B4F1FD-83CF-4808-BBF2-DADEFE07D263}" destId="{9E1F9B2D-4616-479F-B5AE-E1A646373517}" srcOrd="0" destOrd="0" parTransId="{CEEFB2DD-14EF-470C-85B4-53849EFBAB41}" sibTransId="{C219B16B-42EB-48EB-8B2E-3E8C794CBCF2}"/>
     <dgm:cxn modelId="{2E9104EA-2037-4241-8BD1-5384CB064108}" srcId="{B7B4F1FD-83CF-4808-BBF2-DADEFE07D263}" destId="{7C841792-04F5-49A2-9897-B963C5C1B8C3}" srcOrd="1" destOrd="0" parTransId="{3496B2E5-509A-47E5-A342-D2AAEB1DCE09}" sibTransId="{DEBFB571-DE07-43CE-8A1F-D2E342CEF3ED}"/>
     <dgm:cxn modelId="{1CE2CFF2-4E63-428C-B617-FCFEC676D947}" srcId="{32CD8342-53E6-43DD-BB7F-66B5CFFBF2A6}" destId="{B11E10CC-0697-4D7F-A4BF-32A60130353F}" srcOrd="0" destOrd="0" parTransId="{A17F07E9-277D-4AAA-9D2D-E5AD48CA4854}" sibTransId="{8F443CC3-4F06-4DAD-900C-7F0AE348AD38}"/>
-    <dgm:cxn modelId="{DF7050FA-B438-4ED2-9F5E-9A1A8DEECCE8}" type="presOf" srcId="{B7B4F1FD-83CF-4808-BBF2-DADEFE07D263}" destId="{8D5E6F8B-1172-4C3E-A73E-77911EEA6CBE}" srcOrd="0" destOrd="0" presId="urn:microsoft.com/office/officeart/2005/8/layout/hierarchy4"/>
-    <dgm:cxn modelId="{7E0F1AFB-93BC-4036-9381-7D745B237E85}" type="presParOf" srcId="{D8AF5B3B-79EF-4BE6-9748-EE7998333D19}" destId="{75802101-96F7-4B13-8F7F-59E1D8C97092}" srcOrd="0" destOrd="0" presId="urn:microsoft.com/office/officeart/2005/8/layout/hierarchy4"/>
-    <dgm:cxn modelId="{4F294C32-E167-43C3-B2E7-6751F18D48C3}" type="presParOf" srcId="{75802101-96F7-4B13-8F7F-59E1D8C97092}" destId="{5E064D9F-40F8-4C06-9433-0B17A7F27697}" srcOrd="0" destOrd="0" presId="urn:microsoft.com/office/officeart/2005/8/layout/hierarchy4"/>
-    <dgm:cxn modelId="{6EF69288-9CB5-4BDA-BDB8-7D740DFA846F}" type="presParOf" srcId="{75802101-96F7-4B13-8F7F-59E1D8C97092}" destId="{AD08D673-2A3E-4848-AC6A-4DFC5B3D9269}" srcOrd="1" destOrd="0" presId="urn:microsoft.com/office/officeart/2005/8/layout/hierarchy4"/>
-    <dgm:cxn modelId="{57E6A694-9FA0-42A6-BA7B-CA30DFF0F075}" type="presParOf" srcId="{75802101-96F7-4B13-8F7F-59E1D8C97092}" destId="{3F6F3DBA-F52F-4BEE-84E1-1EA9DAED804F}" srcOrd="2" destOrd="0" presId="urn:microsoft.com/office/officeart/2005/8/layout/hierarchy4"/>
-    <dgm:cxn modelId="{FA74A4F9-54AF-42CC-A8D3-21FC4AB4EECD}" type="presParOf" srcId="{3F6F3DBA-F52F-4BEE-84E1-1EA9DAED804F}" destId="{230AF4FD-C31C-42F2-A0E9-50D723BB8352}" srcOrd="0" destOrd="0" presId="urn:microsoft.com/office/officeart/2005/8/layout/hierarchy4"/>
-    <dgm:cxn modelId="{31C0F815-2E13-4384-8346-34479B38EA7F}" type="presParOf" srcId="{230AF4FD-C31C-42F2-A0E9-50D723BB8352}" destId="{8D5E6F8B-1172-4C3E-A73E-77911EEA6CBE}" srcOrd="0" destOrd="0" presId="urn:microsoft.com/office/officeart/2005/8/layout/hierarchy4"/>
-    <dgm:cxn modelId="{24D11EE1-44F4-41C8-99EE-8834419B5858}" type="presParOf" srcId="{230AF4FD-C31C-42F2-A0E9-50D723BB8352}" destId="{2C6BD1DF-C8DC-45DC-8544-85BEB1784F6C}" srcOrd="1" destOrd="0" presId="urn:microsoft.com/office/officeart/2005/8/layout/hierarchy4"/>
-    <dgm:cxn modelId="{35CAB288-C300-412A-A1F6-7F18D344002F}" type="presParOf" srcId="{230AF4FD-C31C-42F2-A0E9-50D723BB8352}" destId="{F9383CAD-289F-4F03-829F-06DCC3785C5C}" srcOrd="2" destOrd="0" presId="urn:microsoft.com/office/officeart/2005/8/layout/hierarchy4"/>
-    <dgm:cxn modelId="{4E46DA9B-4AC8-4818-A38B-8B908FF70491}" type="presParOf" srcId="{F9383CAD-289F-4F03-829F-06DCC3785C5C}" destId="{A12B6216-144D-4523-82C4-88A22CD1A74F}" srcOrd="0" destOrd="0" presId="urn:microsoft.com/office/officeart/2005/8/layout/hierarchy4"/>
-    <dgm:cxn modelId="{291F3BAD-A2AB-4612-84CB-F620BA24F348}" type="presParOf" srcId="{A12B6216-144D-4523-82C4-88A22CD1A74F}" destId="{40413314-012D-42E8-8CA5-AFD624034297}" srcOrd="0" destOrd="0" presId="urn:microsoft.com/office/officeart/2005/8/layout/hierarchy4"/>
-    <dgm:cxn modelId="{5F1CF11E-7EA6-4900-BC59-E216C9072458}" type="presParOf" srcId="{A12B6216-144D-4523-82C4-88A22CD1A74F}" destId="{1B440B71-4A75-40DC-972C-298FC9ED9FD9}" srcOrd="1" destOrd="0" presId="urn:microsoft.com/office/officeart/2005/8/layout/hierarchy4"/>
-    <dgm:cxn modelId="{2ECD181F-CAD1-4E5E-B06C-8D562837098D}" type="presParOf" srcId="{F9383CAD-289F-4F03-829F-06DCC3785C5C}" destId="{859103D2-A0C4-46D0-934A-41735A93FE36}" srcOrd="1" destOrd="0" presId="urn:microsoft.com/office/officeart/2005/8/layout/hierarchy4"/>
-    <dgm:cxn modelId="{58054A6C-C5E5-466E-AA7A-115ED2401C99}" type="presParOf" srcId="{F9383CAD-289F-4F03-829F-06DCC3785C5C}" destId="{488A22B4-B46E-4E09-B1E3-FC271A3406EC}" srcOrd="2" destOrd="0" presId="urn:microsoft.com/office/officeart/2005/8/layout/hierarchy4"/>
-    <dgm:cxn modelId="{E258D30B-B285-44CE-83D9-6D4CA9DDDDAF}" type="presParOf" srcId="{488A22B4-B46E-4E09-B1E3-FC271A3406EC}" destId="{210376A7-870E-463A-8C46-02B5126C191C}" srcOrd="0" destOrd="0" presId="urn:microsoft.com/office/officeart/2005/8/layout/hierarchy4"/>
-    <dgm:cxn modelId="{0E23F14A-933B-41DC-81DF-F4A2980D13C3}" type="presParOf" srcId="{488A22B4-B46E-4E09-B1E3-FC271A3406EC}" destId="{92ABF989-7D36-40A5-A0D2-67A721750A37}" srcOrd="1" destOrd="0" presId="urn:microsoft.com/office/officeart/2005/8/layout/hierarchy4"/>
-    <dgm:cxn modelId="{6D5A55EF-CBE7-493F-AEE4-44B930E29634}" type="presParOf" srcId="{3F6F3DBA-F52F-4BEE-84E1-1EA9DAED804F}" destId="{6F2849CB-53DD-4787-B409-8B601D0DD4CF}" srcOrd="1" destOrd="0" presId="urn:microsoft.com/office/officeart/2005/8/layout/hierarchy4"/>
-    <dgm:cxn modelId="{10D825F9-482D-4851-925D-F7C391A8BC02}" type="presParOf" srcId="{3F6F3DBA-F52F-4BEE-84E1-1EA9DAED804F}" destId="{0F1280E3-E6B5-4C90-BB00-D3E57D5DA12D}" srcOrd="2" destOrd="0" presId="urn:microsoft.com/office/officeart/2005/8/layout/hierarchy4"/>
-    <dgm:cxn modelId="{DE158666-FADF-4CE9-9B52-7CDC5B19D6D8}" type="presParOf" srcId="{0F1280E3-E6B5-4C90-BB00-D3E57D5DA12D}" destId="{E2590C27-0E90-4606-972A-37B16DE1ACF7}" srcOrd="0" destOrd="0" presId="urn:microsoft.com/office/officeart/2005/8/layout/hierarchy4"/>
-    <dgm:cxn modelId="{A65505ED-7442-464C-96C0-062D20202C6A}" type="presParOf" srcId="{0F1280E3-E6B5-4C90-BB00-D3E57D5DA12D}" destId="{89947980-782D-40F3-B656-B6F1C72A07AF}" srcOrd="1" destOrd="0" presId="urn:microsoft.com/office/officeart/2005/8/layout/hierarchy4"/>
-    <dgm:cxn modelId="{37AD3825-139C-4C77-AE79-3284B9397827}" type="presParOf" srcId="{0F1280E3-E6B5-4C90-BB00-D3E57D5DA12D}" destId="{932DCD9D-20F1-4CFA-A41C-399CCEB4E64C}" srcOrd="2" destOrd="0" presId="urn:microsoft.com/office/officeart/2005/8/layout/hierarchy4"/>
-    <dgm:cxn modelId="{36B77D84-3E44-4FCD-B4CA-8DD80E996C22}" type="presParOf" srcId="{932DCD9D-20F1-4CFA-A41C-399CCEB4E64C}" destId="{32AE7475-44C1-4215-96E8-1090DB8ED928}" srcOrd="0" destOrd="0" presId="urn:microsoft.com/office/officeart/2005/8/layout/hierarchy4"/>
-    <dgm:cxn modelId="{D6C70D0C-E9E3-4261-9F60-443FD274FD15}" type="presParOf" srcId="{32AE7475-44C1-4215-96E8-1090DB8ED928}" destId="{24656767-C86B-429F-A0CC-CBF07556709A}" srcOrd="0" destOrd="0" presId="urn:microsoft.com/office/officeart/2005/8/layout/hierarchy4"/>
-    <dgm:cxn modelId="{92D49319-29D5-4202-BE9F-7EE369B38471}" type="presParOf" srcId="{32AE7475-44C1-4215-96E8-1090DB8ED928}" destId="{9DC1A42D-3185-42CE-B9BF-0DB832F20BFE}" srcOrd="1" destOrd="0" presId="urn:microsoft.com/office/officeart/2005/8/layout/hierarchy4"/>
-    <dgm:cxn modelId="{83D5EB79-A22D-4153-8381-182045A7F5FB}" type="presParOf" srcId="{3F6F3DBA-F52F-4BEE-84E1-1EA9DAED804F}" destId="{E91609B4-DA5E-46AD-844E-68378DC659F9}" srcOrd="3" destOrd="0" presId="urn:microsoft.com/office/officeart/2005/8/layout/hierarchy4"/>
-    <dgm:cxn modelId="{40FAC808-ABD3-46F5-9F1E-99B82BBD7454}" type="presParOf" srcId="{3F6F3DBA-F52F-4BEE-84E1-1EA9DAED804F}" destId="{BF6A6B03-0156-4476-BA24-6B399537DD6C}" srcOrd="4" destOrd="0" presId="urn:microsoft.com/office/officeart/2005/8/layout/hierarchy4"/>
-    <dgm:cxn modelId="{ECA4D6D7-3318-46E9-9B93-CF59A587F3D9}" type="presParOf" srcId="{BF6A6B03-0156-4476-BA24-6B399537DD6C}" destId="{02890225-D6A7-4886-AE30-13C43AE09644}" srcOrd="0" destOrd="0" presId="urn:microsoft.com/office/officeart/2005/8/layout/hierarchy4"/>
-    <dgm:cxn modelId="{AACBD24C-C7BE-4454-8A60-AC1D1EDBC297}" type="presParOf" srcId="{BF6A6B03-0156-4476-BA24-6B399537DD6C}" destId="{556BFC3A-E6DB-4135-B629-5A3BB1BF3BFA}" srcOrd="1" destOrd="0" presId="urn:microsoft.com/office/officeart/2005/8/layout/hierarchy4"/>
-    <dgm:cxn modelId="{0727A45C-1B9A-44F6-88E4-52E209E72D78}" type="presParOf" srcId="{BF6A6B03-0156-4476-BA24-6B399537DD6C}" destId="{247DA237-DF2B-46C6-9398-4BECCD354014}" srcOrd="2" destOrd="0" presId="urn:microsoft.com/office/officeart/2005/8/layout/hierarchy4"/>
-    <dgm:cxn modelId="{75610615-120A-4DFE-BEF8-23867F4E0EAA}" type="presParOf" srcId="{247DA237-DF2B-46C6-9398-4BECCD354014}" destId="{185D9CDB-66B4-4F0E-9B0C-6F3BBEB60B7C}" srcOrd="0" destOrd="0" presId="urn:microsoft.com/office/officeart/2005/8/layout/hierarchy4"/>
-    <dgm:cxn modelId="{C8FD816F-871B-40BC-B522-9236CAC6A8FA}" type="presParOf" srcId="{185D9CDB-66B4-4F0E-9B0C-6F3BBEB60B7C}" destId="{A4B58BC5-997A-4DEF-9575-2E71AAC06AEC}" srcOrd="0" destOrd="0" presId="urn:microsoft.com/office/officeart/2005/8/layout/hierarchy4"/>
-    <dgm:cxn modelId="{A89337B4-D5DE-4D9B-B455-70E120E5B3E6}" type="presParOf" srcId="{185D9CDB-66B4-4F0E-9B0C-6F3BBEB60B7C}" destId="{B78D2B8F-E2BE-49EB-A491-0359D1FBED42}" srcOrd="1" destOrd="0" presId="urn:microsoft.com/office/officeart/2005/8/layout/hierarchy4"/>
+    <dgm:cxn modelId="{053A5300-A04D-4023-AD14-4F9C1EFE3784}" type="presParOf" srcId="{D8AF5B3B-79EF-4BE6-9748-EE7998333D19}" destId="{77F5C9E3-E527-40A1-AEA2-6C4DD9D606E8}" srcOrd="0" destOrd="0" presId="urn:microsoft.com/office/officeart/2005/8/layout/hierarchy4"/>
+    <dgm:cxn modelId="{2CF5D0E6-2F57-4409-A7FA-4AE441A53225}" type="presParOf" srcId="{77F5C9E3-E527-40A1-AEA2-6C4DD9D606E8}" destId="{096EEE61-495D-439B-8BF5-B75D6A07FEE2}" srcOrd="0" destOrd="0" presId="urn:microsoft.com/office/officeart/2005/8/layout/hierarchy4"/>
+    <dgm:cxn modelId="{657C972B-D105-4FEB-A18C-2BADCFD0FB92}" type="presParOf" srcId="{77F5C9E3-E527-40A1-AEA2-6C4DD9D606E8}" destId="{E216E496-A0FA-41EE-B7CB-E4751087C0FA}" srcOrd="1" destOrd="0" presId="urn:microsoft.com/office/officeart/2005/8/layout/hierarchy4"/>
+    <dgm:cxn modelId="{E74156DE-745D-41E4-8615-22B07016E1B3}" type="presParOf" srcId="{77F5C9E3-E527-40A1-AEA2-6C4DD9D606E8}" destId="{AAA798BC-8CF9-4238-83E2-E16FD69DC0E7}" srcOrd="2" destOrd="0" presId="urn:microsoft.com/office/officeart/2005/8/layout/hierarchy4"/>
+    <dgm:cxn modelId="{5A9E23D4-D237-4031-92EF-E9466CD1BEDE}" type="presParOf" srcId="{AAA798BC-8CF9-4238-83E2-E16FD69DC0E7}" destId="{00810835-665F-4A29-BBF8-7371D6796C74}" srcOrd="0" destOrd="0" presId="urn:microsoft.com/office/officeart/2005/8/layout/hierarchy4"/>
+    <dgm:cxn modelId="{DCEBD65B-3D6D-4196-9ECA-5412AABF30AE}" type="presParOf" srcId="{00810835-665F-4A29-BBF8-7371D6796C74}" destId="{52AF3C25-6031-4AE0-8B00-881C94956F40}" srcOrd="0" destOrd="0" presId="urn:microsoft.com/office/officeart/2005/8/layout/hierarchy4"/>
+    <dgm:cxn modelId="{5809AAAB-6C4C-4B9C-A0D0-6FD8F2DD3E1C}" type="presParOf" srcId="{00810835-665F-4A29-BBF8-7371D6796C74}" destId="{6693CAB2-BD00-43A2-9325-14EFA256639F}" srcOrd="1" destOrd="0" presId="urn:microsoft.com/office/officeart/2005/8/layout/hierarchy4"/>
+    <dgm:cxn modelId="{A16AD439-AF97-4CBD-B495-850E0ADE5A92}" type="presParOf" srcId="{00810835-665F-4A29-BBF8-7371D6796C74}" destId="{E8CB6F36-DA4A-48BB-8B96-F7CE7D4F0A81}" srcOrd="2" destOrd="0" presId="urn:microsoft.com/office/officeart/2005/8/layout/hierarchy4"/>
+    <dgm:cxn modelId="{8C7A982F-BEA8-4A03-A2A3-B4D6EF6B9287}" type="presParOf" srcId="{E8CB6F36-DA4A-48BB-8B96-F7CE7D4F0A81}" destId="{B59E0B9B-2A6B-4328-85DA-0D572FC1C2A1}" srcOrd="0" destOrd="0" presId="urn:microsoft.com/office/officeart/2005/8/layout/hierarchy4"/>
+    <dgm:cxn modelId="{13D4CD8C-C826-4B30-9387-1363A09F30A8}" type="presParOf" srcId="{B59E0B9B-2A6B-4328-85DA-0D572FC1C2A1}" destId="{FA6B1381-F2A7-4EE7-968B-62D2112D3189}" srcOrd="0" destOrd="0" presId="urn:microsoft.com/office/officeart/2005/8/layout/hierarchy4"/>
+    <dgm:cxn modelId="{9F5CE75F-2899-4374-9E4D-B4C5957D8D57}" type="presParOf" srcId="{B59E0B9B-2A6B-4328-85DA-0D572FC1C2A1}" destId="{23CACF28-CFF8-48C6-B166-C74C1F6F8E2B}" srcOrd="1" destOrd="0" presId="urn:microsoft.com/office/officeart/2005/8/layout/hierarchy4"/>
+    <dgm:cxn modelId="{F6252E26-7CB8-4E4E-A3A9-BB801AE9DAF5}" type="presParOf" srcId="{E8CB6F36-DA4A-48BB-8B96-F7CE7D4F0A81}" destId="{C3569727-6B79-4FC4-A174-FA93579048AA}" srcOrd="1" destOrd="0" presId="urn:microsoft.com/office/officeart/2005/8/layout/hierarchy4"/>
+    <dgm:cxn modelId="{EF40AA0A-7320-4DD3-9072-B1A4FB0C69DA}" type="presParOf" srcId="{E8CB6F36-DA4A-48BB-8B96-F7CE7D4F0A81}" destId="{D949E4BA-D09C-4B01-8665-13C7D0C2D489}" srcOrd="2" destOrd="0" presId="urn:microsoft.com/office/officeart/2005/8/layout/hierarchy4"/>
+    <dgm:cxn modelId="{52A07BD2-7A48-4405-92D0-8A2C167AAD7B}" type="presParOf" srcId="{D949E4BA-D09C-4B01-8665-13C7D0C2D489}" destId="{B769C449-21FD-4F06-AD11-1DA96E40F5AD}" srcOrd="0" destOrd="0" presId="urn:microsoft.com/office/officeart/2005/8/layout/hierarchy4"/>
+    <dgm:cxn modelId="{8488006B-6821-46AD-BF2F-98CB41EFA00A}" type="presParOf" srcId="{D949E4BA-D09C-4B01-8665-13C7D0C2D489}" destId="{9323BFCE-E226-4628-8FBB-01122CD5F963}" srcOrd="1" destOrd="0" presId="urn:microsoft.com/office/officeart/2005/8/layout/hierarchy4"/>
+    <dgm:cxn modelId="{D03ECC21-6191-41EE-AF5F-1524BF5B3C21}" type="presParOf" srcId="{AAA798BC-8CF9-4238-83E2-E16FD69DC0E7}" destId="{B2DC0CD7-221C-48BC-8FB2-B68BA1DC7C5B}" srcOrd="1" destOrd="0" presId="urn:microsoft.com/office/officeart/2005/8/layout/hierarchy4"/>
+    <dgm:cxn modelId="{4648DA60-93F6-4309-B15E-652A2495FCE5}" type="presParOf" srcId="{AAA798BC-8CF9-4238-83E2-E16FD69DC0E7}" destId="{9A86A15E-D735-4692-8FBB-3033CAB87294}" srcOrd="2" destOrd="0" presId="urn:microsoft.com/office/officeart/2005/8/layout/hierarchy4"/>
+    <dgm:cxn modelId="{62C2AC7A-C7AD-4EA3-A68B-5D2C0F2C0CEB}" type="presParOf" srcId="{9A86A15E-D735-4692-8FBB-3033CAB87294}" destId="{3DF1D0F0-0611-4565-8365-50CD5BBD8E54}" srcOrd="0" destOrd="0" presId="urn:microsoft.com/office/officeart/2005/8/layout/hierarchy4"/>
+    <dgm:cxn modelId="{F271A9FE-78C3-42D1-BD3E-C238A3BB6D5C}" type="presParOf" srcId="{9A86A15E-D735-4692-8FBB-3033CAB87294}" destId="{4020DA3A-AAB1-4FF5-A3A5-AF7A2E51EB6B}" srcOrd="1" destOrd="0" presId="urn:microsoft.com/office/officeart/2005/8/layout/hierarchy4"/>
+    <dgm:cxn modelId="{C900D5FE-6F0F-49D1-82CE-4B570209610C}" type="presParOf" srcId="{9A86A15E-D735-4692-8FBB-3033CAB87294}" destId="{172D2881-9D1B-4045-AFA9-E08AFE5AF676}" srcOrd="2" destOrd="0" presId="urn:microsoft.com/office/officeart/2005/8/layout/hierarchy4"/>
+    <dgm:cxn modelId="{6D187273-D774-4279-86D9-C7CF9EA1F28B}" type="presParOf" srcId="{172D2881-9D1B-4045-AFA9-E08AFE5AF676}" destId="{EC39F496-9401-43C7-8BF6-715B4E4B17C4}" srcOrd="0" destOrd="0" presId="urn:microsoft.com/office/officeart/2005/8/layout/hierarchy4"/>
+    <dgm:cxn modelId="{B20606F0-0503-4A36-80EC-A27776D4A1C6}" type="presParOf" srcId="{EC39F496-9401-43C7-8BF6-715B4E4B17C4}" destId="{87505314-3330-4639-90DB-835BC60B0AFD}" srcOrd="0" destOrd="0" presId="urn:microsoft.com/office/officeart/2005/8/layout/hierarchy4"/>
+    <dgm:cxn modelId="{94243CDF-7496-4DE1-9BF2-DC0CB4389E86}" type="presParOf" srcId="{EC39F496-9401-43C7-8BF6-715B4E4B17C4}" destId="{EBE4EAD3-D36D-45F6-9BB5-E95829C6603C}" srcOrd="1" destOrd="0" presId="urn:microsoft.com/office/officeart/2005/8/layout/hierarchy4"/>
+    <dgm:cxn modelId="{6FC6289E-5A3B-4E5A-A972-B1C97C815B14}" type="presParOf" srcId="{AAA798BC-8CF9-4238-83E2-E16FD69DC0E7}" destId="{23C8FB53-2AD3-4812-8A86-93A90A1C5F13}" srcOrd="3" destOrd="0" presId="urn:microsoft.com/office/officeart/2005/8/layout/hierarchy4"/>
+    <dgm:cxn modelId="{5B4820C6-D54A-4326-896E-9A1A70060430}" type="presParOf" srcId="{AAA798BC-8CF9-4238-83E2-E16FD69DC0E7}" destId="{9BB60367-6CCB-4ED2-ACC4-32FC7E83BCB4}" srcOrd="4" destOrd="0" presId="urn:microsoft.com/office/officeart/2005/8/layout/hierarchy4"/>
+    <dgm:cxn modelId="{A96EF97F-B018-4D56-9E6E-0D23B22E506F}" type="presParOf" srcId="{9BB60367-6CCB-4ED2-ACC4-32FC7E83BCB4}" destId="{8151F0A7-0F50-402A-BDF2-8B6C03A1CF4B}" srcOrd="0" destOrd="0" presId="urn:microsoft.com/office/officeart/2005/8/layout/hierarchy4"/>
+    <dgm:cxn modelId="{FF9594BC-E207-405F-AAE1-A14AFCC5BEF5}" type="presParOf" srcId="{9BB60367-6CCB-4ED2-ACC4-32FC7E83BCB4}" destId="{6BFE7377-B076-41E7-B119-68714F0D4651}" srcOrd="1" destOrd="0" presId="urn:microsoft.com/office/officeart/2005/8/layout/hierarchy4"/>
+    <dgm:cxn modelId="{6F91D13B-0DF0-4F3B-B5A4-DDA1F87235A1}" type="presParOf" srcId="{9BB60367-6CCB-4ED2-ACC4-32FC7E83BCB4}" destId="{477C1E5A-A30E-44C0-8494-DAB0880D5418}" srcOrd="2" destOrd="0" presId="urn:microsoft.com/office/officeart/2005/8/layout/hierarchy4"/>
+    <dgm:cxn modelId="{AAE4DD1C-2705-480D-BC58-3F4C85481B2B}" type="presParOf" srcId="{477C1E5A-A30E-44C0-8494-DAB0880D5418}" destId="{6515A228-29D9-42A8-9472-36576BB56B74}" srcOrd="0" destOrd="0" presId="urn:microsoft.com/office/officeart/2005/8/layout/hierarchy4"/>
+    <dgm:cxn modelId="{A5D1BAC1-C135-4708-8870-175259FADEEA}" type="presParOf" srcId="{6515A228-29D9-42A8-9472-36576BB56B74}" destId="{7FE1AD7A-8F96-4449-B21A-4BA3ACA331F1}" srcOrd="0" destOrd="0" presId="urn:microsoft.com/office/officeart/2005/8/layout/hierarchy4"/>
+    <dgm:cxn modelId="{44AE13B3-F117-4EF5-AC59-AAD9BE751D51}" type="presParOf" srcId="{6515A228-29D9-42A8-9472-36576BB56B74}" destId="{0BE279F8-2032-4DDC-95AD-EDC8D4AD39CC}" srcOrd="1" destOrd="0" presId="urn:microsoft.com/office/officeart/2005/8/layout/hierarchy4"/>
   </dgm:cxnLst>
   <dgm:bg/>
   <dgm:whole/>
@@ -2161,7 +2288,7 @@
       <dsp:cNvGrpSpPr/>
     </dsp:nvGrpSpPr>
     <dsp:grpSpPr/>
-    <dsp:sp modelId="{5E064D9F-40F8-4C06-9433-0B17A7F27697}">
+    <dsp:sp modelId="{096EEE61-495D-439B-8BF5-B75D6A07FEE2}">
       <dsp:nvSpPr>
         <dsp:cNvPr id="0" name=""/>
         <dsp:cNvSpPr/>
@@ -2232,7 +2359,7 @@
           </a:pPr>
           <a:r>
             <a:rPr lang="en-US" sz="2900" kern="1200"/>
-            <a:t>ZenModule</a:t>
+            <a:t>@bespunky/angular-zen</a:t>
           </a:r>
         </a:p>
       </dsp:txBody>
@@ -2241,7 +2368,7 @@
         <a:ext cx="4984508" cy="641690"/>
       </dsp:txXfrm>
     </dsp:sp>
-    <dsp:sp modelId="{8D5E6F8B-1172-4C3E-A73E-77911EEA6CBE}">
+    <dsp:sp modelId="{52AF3C25-6031-4AE0-8B00-881C94956F40}">
       <dsp:nvSpPr>
         <dsp:cNvPr id="0" name=""/>
         <dsp:cNvSpPr/>
@@ -2321,7 +2448,7 @@
         <a:ext cx="2397102" cy="641690"/>
       </dsp:txXfrm>
     </dsp:sp>
-    <dsp:sp modelId="{40413314-012D-42E8-8CA5-AFD624034297}">
+    <dsp:sp modelId="{FA6B1381-F2A7-4EE7-968B-62D2112D3189}">
       <dsp:nvSpPr>
         <dsp:cNvPr id="0" name=""/>
         <dsp:cNvSpPr/>
@@ -2401,7 +2528,7 @@
         <a:ext cx="1153524" cy="641690"/>
       </dsp:txXfrm>
     </dsp:sp>
-    <dsp:sp modelId="{210376A7-870E-463A-8C46-02B5126C191C}">
+    <dsp:sp modelId="{B769C449-21FD-4F06-AD11-1DA96E40F5AD}">
       <dsp:nvSpPr>
         <dsp:cNvPr id="0" name=""/>
         <dsp:cNvSpPr/>
@@ -2481,7 +2608,7 @@
         <a:ext cx="1153524" cy="641690"/>
       </dsp:txXfrm>
     </dsp:sp>
-    <dsp:sp modelId="{E2590C27-0E90-4606-972A-37B16DE1ACF7}">
+    <dsp:sp modelId="{3DF1D0F0-0611-4565-8365-50CD5BBD8E54}">
       <dsp:nvSpPr>
         <dsp:cNvPr id="0" name=""/>
         <dsp:cNvSpPr/>
@@ -2561,7 +2688,7 @@
         <a:ext cx="1153524" cy="641690"/>
       </dsp:txXfrm>
     </dsp:sp>
-    <dsp:sp modelId="{24656767-C86B-429F-A0CC-CBF07556709A}">
+    <dsp:sp modelId="{87505314-3330-4639-90DB-835BC60B0AFD}">
       <dsp:nvSpPr>
         <dsp:cNvPr id="0" name=""/>
         <dsp:cNvSpPr/>
@@ -2641,7 +2768,7 @@
         <a:ext cx="1153524" cy="641690"/>
       </dsp:txXfrm>
     </dsp:sp>
-    <dsp:sp modelId="{02890225-D6A7-4886-AE30-13C43AE09644}">
+    <dsp:sp modelId="{8151F0A7-0F50-402A-BDF2-8B6C03A1CF4B}">
       <dsp:nvSpPr>
         <dsp:cNvPr id="0" name=""/>
         <dsp:cNvSpPr/>
@@ -2721,7 +2848,7 @@
         <a:ext cx="1153524" cy="641690"/>
       </dsp:txXfrm>
     </dsp:sp>
-    <dsp:sp modelId="{A4B58BC5-997A-4DEF-9575-2E71AAC06AEC}">
+    <dsp:sp modelId="{7FE1AD7A-8F96-4449-B21A-4BA3ACA331F1}">
       <dsp:nvSpPr>
         <dsp:cNvPr id="0" name=""/>
         <dsp:cNvSpPr/>

</xml_diff>

<commit_message>
📃 Added wiki info for head service
</commit_message>
<xml_diff>
--- a/wiki/.attachments/hierarchy.docx
+++ b/wiki/.attachments/hierarchy.docx
@@ -38,14 +38,49 @@
         <w:t>Right click image &gt; save as picture</w:t>
       </w:r>
     </w:p>
-    <w:p/>
+    <w:p>
+      <w:pPr>
+        <w:pStyle w:val="ListParagraph"/>
+        <w:numPr>
+          <w:ilvl w:val="0"/>
+          <w:numId w:val="8"/>
+        </w:numPr>
+      </w:pPr>
+      <w:r>
+        <w:t>Copy</w:t>
+      </w:r>
+    </w:p>
+    <w:p>
+      <w:pPr>
+        <w:pStyle w:val="ListParagraph"/>
+        <w:numPr>
+          <w:ilvl w:val="0"/>
+          <w:numId w:val="8"/>
+        </w:numPr>
+      </w:pPr>
+      <w:r>
+        <w:t>Paste as picture</w:t>
+      </w:r>
+    </w:p>
+    <w:p>
+      <w:pPr>
+        <w:pStyle w:val="ListParagraph"/>
+        <w:numPr>
+          <w:ilvl w:val="0"/>
+          <w:numId w:val="8"/>
+        </w:numPr>
+      </w:pPr>
+      <w:r>
+        <w:t xml:space="preserve">Right click -&gt; save picture </w:t>
+      </w:r>
+    </w:p>
     <w:p>
       <w:r>
         <w:rPr>
           <w:noProof/>
         </w:rPr>
         <w:drawing>
-          <wp:inline distT="0" distB="0" distL="0" distR="0" wp14:anchorId="6151D927" wp14:editId="665AD790">
+          <wp:inline distT="0" distB="0" distL="0" distR="0" wp14:anchorId="6151D927" wp14:editId="3FF56C27">
             <wp:extent cx="5029200" cy="2219325"/>
             <wp:effectExtent l="0" t="19050" r="19050" b="9525"/>
             <wp:docPr id="1" name="Diagram 1"/>
@@ -164,6 +199,95 @@
     </w:lvl>
   </w:abstractNum>
   <w:abstractNum w:abstractNumId="1" w15:restartNumberingAfterBreak="0">
+    <w:nsid w:val="40FE0A76"/>
+    <w:multiLevelType w:val="hybridMultilevel"/>
+    <w:tmpl w:val="2A8ED9B0"/>
+    <w:lvl w:ilvl="0" w:tplc="0409000F">
+      <w:start w:val="1"/>
+      <w:numFmt w:val="decimal"/>
+      <w:lvlText w:val="%1."/>
+      <w:lvlJc w:val="left"/>
+      <w:pPr>
+        <w:ind w:left="720" w:hanging="360"/>
+      </w:pPr>
+      <w:rPr>
+        <w:rFonts w:hint="default"/>
+      </w:rPr>
+    </w:lvl>
+    <w:lvl w:ilvl="1" w:tplc="04090019" w:tentative="1">
+      <w:start w:val="1"/>
+      <w:numFmt w:val="lowerLetter"/>
+      <w:lvlText w:val="%2."/>
+      <w:lvlJc w:val="left"/>
+      <w:pPr>
+        <w:ind w:left="1440" w:hanging="360"/>
+      </w:pPr>
+    </w:lvl>
+    <w:lvl w:ilvl="2" w:tplc="0409001B" w:tentative="1">
+      <w:start w:val="1"/>
+      <w:numFmt w:val="lowerRoman"/>
+      <w:lvlText w:val="%3."/>
+      <w:lvlJc w:val="right"/>
+      <w:pPr>
+        <w:ind w:left="2160" w:hanging="180"/>
+      </w:pPr>
+    </w:lvl>
+    <w:lvl w:ilvl="3" w:tplc="0409000F" w:tentative="1">
+      <w:start w:val="1"/>
+      <w:numFmt w:val="decimal"/>
+      <w:lvlText w:val="%4."/>
+      <w:lvlJc w:val="left"/>
+      <w:pPr>
+        <w:ind w:left="2880" w:hanging="360"/>
+      </w:pPr>
+    </w:lvl>
+    <w:lvl w:ilvl="4" w:tplc="04090019" w:tentative="1">
+      <w:start w:val="1"/>
+      <w:numFmt w:val="lowerLetter"/>
+      <w:lvlText w:val="%5."/>
+      <w:lvlJc w:val="left"/>
+      <w:pPr>
+        <w:ind w:left="3600" w:hanging="360"/>
+      </w:pPr>
+    </w:lvl>
+    <w:lvl w:ilvl="5" w:tplc="0409001B" w:tentative="1">
+      <w:start w:val="1"/>
+      <w:numFmt w:val="lowerRoman"/>
+      <w:lvlText w:val="%6."/>
+      <w:lvlJc w:val="right"/>
+      <w:pPr>
+        <w:ind w:left="4320" w:hanging="180"/>
+      </w:pPr>
+    </w:lvl>
+    <w:lvl w:ilvl="6" w:tplc="0409000F" w:tentative="1">
+      <w:start w:val="1"/>
+      <w:numFmt w:val="decimal"/>
+      <w:lvlText w:val="%7."/>
+      <w:lvlJc w:val="left"/>
+      <w:pPr>
+        <w:ind w:left="5040" w:hanging="360"/>
+      </w:pPr>
+    </w:lvl>
+    <w:lvl w:ilvl="7" w:tplc="04090019" w:tentative="1">
+      <w:start w:val="1"/>
+      <w:numFmt w:val="lowerLetter"/>
+      <w:lvlText w:val="%8."/>
+      <w:lvlJc w:val="left"/>
+      <w:pPr>
+        <w:ind w:left="5760" w:hanging="360"/>
+      </w:pPr>
+    </w:lvl>
+    <w:lvl w:ilvl="8" w:tplc="0409001B" w:tentative="1">
+      <w:start w:val="1"/>
+      <w:numFmt w:val="lowerRoman"/>
+      <w:lvlText w:val="%9."/>
+      <w:lvlJc w:val="right"/>
+      <w:pPr>
+        <w:ind w:left="6480" w:hanging="180"/>
+      </w:pPr>
+    </w:lvl>
+  </w:abstractNum>
+  <w:abstractNum w:abstractNumId="2" w15:restartNumberingAfterBreak="0">
     <w:nsid w:val="5764503C"/>
     <w:multiLevelType w:val="hybridMultilevel"/>
     <w:tmpl w:val="61427E8A"/>
@@ -271,6 +395,9 @@
     <w:abstractNumId w:val="0"/>
   </w:num>
   <w:num w:numId="7">
+    <w:abstractNumId w:val="2"/>
+  </w:num>
+  <w:num w:numId="8">
     <w:abstractNumId w:val="1"/>
   </w:num>
 </w:numbering>
@@ -2048,6 +2175,42 @@
         </a:p>
       </dgm:t>
     </dgm:pt>
+    <dgm:pt modelId="{9BD65CCE-A7C4-45B1-BA89-AB5E467FB4EC}">
+      <dgm:prSet phldrT="[Text]"/>
+      <dgm:spPr/>
+      <dgm:t>
+        <a:bodyPr/>
+        <a:lstStyle/>
+        <a:p>
+          <a:r>
+            <a:rPr lang="en-US"/>
+            <a:t>HeadService</a:t>
+          </a:r>
+        </a:p>
+      </dgm:t>
+    </dgm:pt>
+    <dgm:pt modelId="{7A041D1F-7D70-4325-8311-3F52A20CA9CB}" type="parTrans" cxnId="{9FC45222-C1EC-4637-B1B6-FC64810BAC21}">
+      <dgm:prSet/>
+      <dgm:spPr/>
+      <dgm:t>
+        <a:bodyPr/>
+        <a:lstStyle/>
+        <a:p>
+          <a:endParaRPr lang="en-US"/>
+        </a:p>
+      </dgm:t>
+    </dgm:pt>
+    <dgm:pt modelId="{CF85EB1F-7BFA-4BFC-914C-FC3DF95BC2A9}" type="sibTrans" cxnId="{9FC45222-C1EC-4637-B1B6-FC64810BAC21}">
+      <dgm:prSet/>
+      <dgm:spPr/>
+      <dgm:t>
+        <a:bodyPr/>
+        <a:lstStyle/>
+        <a:p>
+          <a:endParaRPr lang="en-US"/>
+        </a:p>
+      </dgm:t>
+    </dgm:pt>
     <dgm:pt modelId="{D8AF5B3B-79EF-4BE6-9748-EE7998333D19}" type="pres">
       <dgm:prSet presAssocID="{20D6DCE8-22BA-44CE-936B-46357490F409}" presName="Name0" presStyleCnt="0">
         <dgm:presLayoutVars>
@@ -2105,7 +2268,7 @@
       <dgm:spPr/>
     </dgm:pt>
     <dgm:pt modelId="{FA6B1381-F2A7-4EE7-968B-62D2112D3189}" type="pres">
-      <dgm:prSet presAssocID="{9E1F9B2D-4616-479F-B5AE-E1A646373517}" presName="txThree" presStyleLbl="node3" presStyleIdx="0" presStyleCnt="4">
+      <dgm:prSet presAssocID="{9E1F9B2D-4616-479F-B5AE-E1A646373517}" presName="txThree" presStyleLbl="node3" presStyleIdx="0" presStyleCnt="5">
         <dgm:presLayoutVars>
           <dgm:chPref val="3"/>
         </dgm:presLayoutVars>
@@ -2125,7 +2288,7 @@
       <dgm:spPr/>
     </dgm:pt>
     <dgm:pt modelId="{B769C449-21FD-4F06-AD11-1DA96E40F5AD}" type="pres">
-      <dgm:prSet presAssocID="{7C841792-04F5-49A2-9897-B963C5C1B8C3}" presName="txThree" presStyleLbl="node3" presStyleIdx="1" presStyleCnt="4">
+      <dgm:prSet presAssocID="{7C841792-04F5-49A2-9897-B963C5C1B8C3}" presName="txThree" presStyleLbl="node3" presStyleIdx="1" presStyleCnt="5">
         <dgm:presLayoutVars>
           <dgm:chPref val="3"/>
         </dgm:presLayoutVars>
@@ -2134,6 +2297,26 @@
     </dgm:pt>
     <dgm:pt modelId="{9323BFCE-E226-4628-8FBB-01122CD5F963}" type="pres">
       <dgm:prSet presAssocID="{7C841792-04F5-49A2-9897-B963C5C1B8C3}" presName="horzThree" presStyleCnt="0"/>
+      <dgm:spPr/>
+    </dgm:pt>
+    <dgm:pt modelId="{9CC74854-B3BD-4C7D-AA0B-8EB160D4C870}" type="pres">
+      <dgm:prSet presAssocID="{DEBFB571-DE07-43CE-8A1F-D2E342CEF3ED}" presName="sibSpaceThree" presStyleCnt="0"/>
+      <dgm:spPr/>
+    </dgm:pt>
+    <dgm:pt modelId="{4EA4E2D3-FDA2-4901-B6E0-79BE7604C180}" type="pres">
+      <dgm:prSet presAssocID="{9BD65CCE-A7C4-45B1-BA89-AB5E467FB4EC}" presName="vertThree" presStyleCnt="0"/>
+      <dgm:spPr/>
+    </dgm:pt>
+    <dgm:pt modelId="{45499A2A-AAB1-4E62-A495-0DDF53FFA04D}" type="pres">
+      <dgm:prSet presAssocID="{9BD65CCE-A7C4-45B1-BA89-AB5E467FB4EC}" presName="txThree" presStyleLbl="node3" presStyleIdx="2" presStyleCnt="5">
+        <dgm:presLayoutVars>
+          <dgm:chPref val="3"/>
+        </dgm:presLayoutVars>
+      </dgm:prSet>
+      <dgm:spPr/>
+    </dgm:pt>
+    <dgm:pt modelId="{13B8E297-97E4-4527-8B8F-70017E024205}" type="pres">
+      <dgm:prSet presAssocID="{9BD65CCE-A7C4-45B1-BA89-AB5E467FB4EC}" presName="horzThree" presStyleCnt="0"/>
       <dgm:spPr/>
     </dgm:pt>
     <dgm:pt modelId="{B2DC0CD7-221C-48BC-8FB2-B68BA1DC7C5B}" type="pres">
@@ -2165,7 +2348,7 @@
       <dgm:spPr/>
     </dgm:pt>
     <dgm:pt modelId="{87505314-3330-4639-90DB-835BC60B0AFD}" type="pres">
-      <dgm:prSet presAssocID="{F91AABCE-360F-4D3C-B6C0-93B61196BF66}" presName="txThree" presStyleLbl="node3" presStyleIdx="2" presStyleCnt="4">
+      <dgm:prSet presAssocID="{F91AABCE-360F-4D3C-B6C0-93B61196BF66}" presName="txThree" presStyleLbl="node3" presStyleIdx="3" presStyleCnt="5">
         <dgm:presLayoutVars>
           <dgm:chPref val="3"/>
         </dgm:presLayoutVars>
@@ -2205,7 +2388,7 @@
       <dgm:spPr/>
     </dgm:pt>
     <dgm:pt modelId="{7FE1AD7A-8F96-4449-B21A-4BA3ACA331F1}" type="pres">
-      <dgm:prSet presAssocID="{B11E10CC-0697-4D7F-A4BF-32A60130353F}" presName="txThree" presStyleLbl="node3" presStyleIdx="3" presStyleCnt="4">
+      <dgm:prSet presAssocID="{B11E10CC-0697-4D7F-A4BF-32A60130353F}" presName="txThree" presStyleLbl="node3" presStyleIdx="4" presStyleCnt="5">
         <dgm:presLayoutVars>
           <dgm:chPref val="3"/>
         </dgm:presLayoutVars>
@@ -2220,11 +2403,13 @@
   <dgm:cxnLst>
     <dgm:cxn modelId="{12EC9711-0D8F-4B04-9B6D-FF743691B4F5}" type="presOf" srcId="{87833AA7-A126-4BB7-BEE0-334FB4BFB046}" destId="{096EEE61-495D-439B-8BF5-B75D6A07FEE2}" srcOrd="0" destOrd="0" presId="urn:microsoft.com/office/officeart/2005/8/layout/hierarchy4"/>
     <dgm:cxn modelId="{CD04191D-BEAB-4590-8E52-5E1949D68549}" type="presOf" srcId="{B7B4F1FD-83CF-4808-BBF2-DADEFE07D263}" destId="{52AF3C25-6031-4AE0-8B00-881C94956F40}" srcOrd="0" destOrd="0" presId="urn:microsoft.com/office/officeart/2005/8/layout/hierarchy4"/>
+    <dgm:cxn modelId="{9FC45222-C1EC-4637-B1B6-FC64810BAC21}" srcId="{B7B4F1FD-83CF-4808-BBF2-DADEFE07D263}" destId="{9BD65CCE-A7C4-45B1-BA89-AB5E467FB4EC}" srcOrd="2" destOrd="0" parTransId="{7A041D1F-7D70-4325-8311-3F52A20CA9CB}" sibTransId="{CF85EB1F-7BFA-4BFC-914C-FC3DF95BC2A9}"/>
     <dgm:cxn modelId="{56122824-E531-4841-B8AB-1B614A5754C5}" srcId="{87833AA7-A126-4BB7-BEE0-334FB4BFB046}" destId="{153821E4-31A6-4145-BDA9-1370B66E1FBC}" srcOrd="1" destOrd="0" parTransId="{4F07CDDF-98FD-4D03-BE99-91EE3C4CC093}" sibTransId="{081753C9-D499-4547-AADF-5DD2157E62BC}"/>
     <dgm:cxn modelId="{270F2E28-BEBE-40BC-B9A0-B0F48EFB9342}" type="presOf" srcId="{7C841792-04F5-49A2-9897-B963C5C1B8C3}" destId="{B769C449-21FD-4F06-AD11-1DA96E40F5AD}" srcOrd="0" destOrd="0" presId="urn:microsoft.com/office/officeart/2005/8/layout/hierarchy4"/>
     <dgm:cxn modelId="{1AD7C928-5229-40C4-83FB-405C9C1ECFF4}" srcId="{153821E4-31A6-4145-BDA9-1370B66E1FBC}" destId="{F91AABCE-360F-4D3C-B6C0-93B61196BF66}" srcOrd="0" destOrd="0" parTransId="{A6DECE21-633A-4852-B3DD-309BF939CF92}" sibTransId="{6E34FE8F-BA5A-44EB-BA9A-A89FAC3D4D3D}"/>
     <dgm:cxn modelId="{A620D030-F1E0-4AF2-A8A8-C9AFC0C60C71}" srcId="{20D6DCE8-22BA-44CE-936B-46357490F409}" destId="{87833AA7-A126-4BB7-BEE0-334FB4BFB046}" srcOrd="0" destOrd="0" parTransId="{EE16697C-A872-4685-9DF0-8D9FC1EDEFB0}" sibTransId="{688EF238-6E46-4BF5-852C-BC9330FD95E8}"/>
     <dgm:cxn modelId="{C458FD33-37EF-42FD-A2D5-614ED393FD66}" type="presOf" srcId="{32CD8342-53E6-43DD-BB7F-66B5CFFBF2A6}" destId="{8151F0A7-0F50-402A-BDF2-8B6C03A1CF4B}" srcOrd="0" destOrd="0" presId="urn:microsoft.com/office/officeart/2005/8/layout/hierarchy4"/>
+    <dgm:cxn modelId="{59B0E350-839D-465A-B65F-E2134E8FC798}" type="presOf" srcId="{9BD65CCE-A7C4-45B1-BA89-AB5E467FB4EC}" destId="{45499A2A-AAB1-4E62-A495-0DDF53FFA04D}" srcOrd="0" destOrd="0" presId="urn:microsoft.com/office/officeart/2005/8/layout/hierarchy4"/>
     <dgm:cxn modelId="{E228B477-4673-4EE0-A4B8-6CC995AD78D2}" type="presOf" srcId="{B11E10CC-0697-4D7F-A4BF-32A60130353F}" destId="{7FE1AD7A-8F96-4449-B21A-4BA3ACA331F1}" srcOrd="0" destOrd="0" presId="urn:microsoft.com/office/officeart/2005/8/layout/hierarchy4"/>
     <dgm:cxn modelId="{59D6A283-E2FD-45C9-9A35-EB14ED6F2D09}" srcId="{87833AA7-A126-4BB7-BEE0-334FB4BFB046}" destId="{B7B4F1FD-83CF-4808-BBF2-DADEFE07D263}" srcOrd="0" destOrd="0" parTransId="{91A07F71-A4A6-4F6A-AC94-63A4E28F990C}" sibTransId="{59BB0C9E-CA07-4265-A4D7-309B18904127}"/>
     <dgm:cxn modelId="{BE67878B-E6AD-4AAF-8278-83864EBC1D80}" type="presOf" srcId="{F91AABCE-360F-4D3C-B6C0-93B61196BF66}" destId="{87505314-3330-4639-90DB-835BC60B0AFD}" srcOrd="0" destOrd="0" presId="urn:microsoft.com/office/officeart/2005/8/layout/hierarchy4"/>
@@ -2250,6 +2435,10 @@
     <dgm:cxn modelId="{EF40AA0A-7320-4DD3-9072-B1A4FB0C69DA}" type="presParOf" srcId="{E8CB6F36-DA4A-48BB-8B96-F7CE7D4F0A81}" destId="{D949E4BA-D09C-4B01-8665-13C7D0C2D489}" srcOrd="2" destOrd="0" presId="urn:microsoft.com/office/officeart/2005/8/layout/hierarchy4"/>
     <dgm:cxn modelId="{52A07BD2-7A48-4405-92D0-8A2C167AAD7B}" type="presParOf" srcId="{D949E4BA-D09C-4B01-8665-13C7D0C2D489}" destId="{B769C449-21FD-4F06-AD11-1DA96E40F5AD}" srcOrd="0" destOrd="0" presId="urn:microsoft.com/office/officeart/2005/8/layout/hierarchy4"/>
     <dgm:cxn modelId="{8488006B-6821-46AD-BF2F-98CB41EFA00A}" type="presParOf" srcId="{D949E4BA-D09C-4B01-8665-13C7D0C2D489}" destId="{9323BFCE-E226-4628-8FBB-01122CD5F963}" srcOrd="1" destOrd="0" presId="urn:microsoft.com/office/officeart/2005/8/layout/hierarchy4"/>
+    <dgm:cxn modelId="{65D1674A-5FF0-4038-BABD-3E00CDB44235}" type="presParOf" srcId="{E8CB6F36-DA4A-48BB-8B96-F7CE7D4F0A81}" destId="{9CC74854-B3BD-4C7D-AA0B-8EB160D4C870}" srcOrd="3" destOrd="0" presId="urn:microsoft.com/office/officeart/2005/8/layout/hierarchy4"/>
+    <dgm:cxn modelId="{0A8E897C-38C9-4FBB-B518-1C2B8EA6E6BB}" type="presParOf" srcId="{E8CB6F36-DA4A-48BB-8B96-F7CE7D4F0A81}" destId="{4EA4E2D3-FDA2-4901-B6E0-79BE7604C180}" srcOrd="4" destOrd="0" presId="urn:microsoft.com/office/officeart/2005/8/layout/hierarchy4"/>
+    <dgm:cxn modelId="{C2D5E26F-BFCE-4B85-A91F-CE845BC10FF7}" type="presParOf" srcId="{4EA4E2D3-FDA2-4901-B6E0-79BE7604C180}" destId="{45499A2A-AAB1-4E62-A495-0DDF53FFA04D}" srcOrd="0" destOrd="0" presId="urn:microsoft.com/office/officeart/2005/8/layout/hierarchy4"/>
+    <dgm:cxn modelId="{686ED578-4408-4204-8212-2C416A5C4944}" type="presParOf" srcId="{4EA4E2D3-FDA2-4901-B6E0-79BE7604C180}" destId="{13B8E297-97E4-4527-8B8F-70017E024205}" srcOrd="1" destOrd="0" presId="urn:microsoft.com/office/officeart/2005/8/layout/hierarchy4"/>
     <dgm:cxn modelId="{D03ECC21-6191-41EE-AF5F-1524BF5B3C21}" type="presParOf" srcId="{AAA798BC-8CF9-4238-83E2-E16FD69DC0E7}" destId="{B2DC0CD7-221C-48BC-8FB2-B68BA1DC7C5B}" srcOrd="1" destOrd="0" presId="urn:microsoft.com/office/officeart/2005/8/layout/hierarchy4"/>
     <dgm:cxn modelId="{4648DA60-93F6-4309-B15E-652A2495FCE5}" type="presParOf" srcId="{AAA798BC-8CF9-4238-83E2-E16FD69DC0E7}" destId="{9A86A15E-D735-4692-8FBB-3033CAB87294}" srcOrd="2" destOrd="0" presId="urn:microsoft.com/office/officeart/2005/8/layout/hierarchy4"/>
     <dgm:cxn modelId="{62C2AC7A-C7AD-4EA3-A68B-5D2C0F2C0CEB}" type="presParOf" srcId="{9A86A15E-D735-4692-8FBB-3033CAB87294}" destId="{3DF1D0F0-0611-4565-8365-50CD5BBD8E54}" srcOrd="0" destOrd="0" presId="urn:microsoft.com/office/officeart/2005/8/layout/hierarchy4"/>
@@ -2295,8 +2484,8 @@
       </dsp:nvSpPr>
       <dsp:spPr>
         <a:xfrm>
-          <a:off x="2381" y="735"/>
-          <a:ext cx="5024436" cy="681618"/>
+          <a:off x="2880" y="735"/>
+          <a:ext cx="5023439" cy="681618"/>
         </a:xfrm>
         <a:prstGeom prst="roundRect">
           <a:avLst>
@@ -2364,8 +2553,8 @@
         </a:p>
       </dsp:txBody>
       <dsp:txXfrm>
-        <a:off x="22345" y="20699"/>
-        <a:ext cx="4984508" cy="641690"/>
+        <a:off x="22844" y="20699"/>
+        <a:ext cx="4983511" cy="641690"/>
       </dsp:txXfrm>
     </dsp:sp>
     <dsp:sp modelId="{52AF3C25-6031-4AE0-8B00-881C94956F40}">
@@ -2375,8 +2564,8 @@
       </dsp:nvSpPr>
       <dsp:spPr>
         <a:xfrm>
-          <a:off x="2381" y="768853"/>
-          <a:ext cx="2437030" cy="681618"/>
+          <a:off x="2880" y="768853"/>
+          <a:ext cx="2949787" cy="681618"/>
         </a:xfrm>
         <a:prstGeom prst="roundRect">
           <a:avLst>
@@ -2420,12 +2609,12 @@
         </a:fontRef>
       </dsp:style>
       <dsp:txBody>
-        <a:bodyPr spcFirstLastPara="0" vert="horz" wrap="square" lIns="41910" tIns="41910" rIns="41910" bIns="41910" numCol="1" spcCol="1270" anchor="ctr" anchorCtr="0">
+        <a:bodyPr spcFirstLastPara="0" vert="horz" wrap="square" lIns="34290" tIns="34290" rIns="34290" bIns="34290" numCol="1" spcCol="1270" anchor="ctr" anchorCtr="0">
           <a:noAutofit/>
         </a:bodyPr>
         <a:lstStyle/>
         <a:p>
-          <a:pPr marL="0" lvl="0" indent="0" algn="ctr" defTabSz="488950">
+          <a:pPr marL="0" lvl="0" indent="0" algn="ctr" defTabSz="400050">
             <a:lnSpc>
               <a:spcPct val="90000"/>
             </a:lnSpc>
@@ -2438,14 +2627,14 @@
             <a:buNone/>
           </a:pPr>
           <a:r>
-            <a:rPr lang="en-US" sz="1100" kern="1200"/>
+            <a:rPr lang="en-US" sz="900" kern="1200"/>
             <a:t>CoreModule</a:t>
           </a:r>
         </a:p>
       </dsp:txBody>
       <dsp:txXfrm>
-        <a:off x="22345" y="788817"/>
-        <a:ext cx="2397102" cy="641690"/>
+        <a:off x="22844" y="788817"/>
+        <a:ext cx="2909859" cy="641690"/>
       </dsp:txXfrm>
     </dsp:sp>
     <dsp:sp modelId="{FA6B1381-F2A7-4EE7-968B-62D2112D3189}">
@@ -2455,8 +2644,8 @@
       </dsp:nvSpPr>
       <dsp:spPr>
         <a:xfrm>
-          <a:off x="2381" y="1536970"/>
-          <a:ext cx="1193452" cy="681618"/>
+          <a:off x="2880" y="1536970"/>
+          <a:ext cx="956481" cy="681618"/>
         </a:xfrm>
         <a:prstGeom prst="roundRect">
           <a:avLst>
@@ -2500,12 +2689,12 @@
         </a:fontRef>
       </dsp:style>
       <dsp:txBody>
-        <a:bodyPr spcFirstLastPara="0" vert="horz" wrap="square" lIns="38100" tIns="38100" rIns="38100" bIns="38100" numCol="1" spcCol="1270" anchor="ctr" anchorCtr="0">
+        <a:bodyPr spcFirstLastPara="0" vert="horz" wrap="square" lIns="30480" tIns="30480" rIns="30480" bIns="30480" numCol="1" spcCol="1270" anchor="ctr" anchorCtr="0">
           <a:noAutofit/>
         </a:bodyPr>
         <a:lstStyle/>
         <a:p>
-          <a:pPr marL="0" lvl="0" indent="0" algn="ctr" defTabSz="444500">
+          <a:pPr marL="0" lvl="0" indent="0" algn="ctr" defTabSz="355600">
             <a:lnSpc>
               <a:spcPct val="90000"/>
             </a:lnSpc>
@@ -2518,14 +2707,14 @@
             <a:buNone/>
           </a:pPr>
           <a:r>
-            <a:rPr lang="en-US" sz="1000" kern="1200"/>
+            <a:rPr lang="en-US" sz="800" kern="1200"/>
             <a:t>WindowRef</a:t>
           </a:r>
         </a:p>
       </dsp:txBody>
       <dsp:txXfrm>
-        <a:off x="22345" y="1556934"/>
-        <a:ext cx="1153524" cy="641690"/>
+        <a:off x="22844" y="1556934"/>
+        <a:ext cx="916553" cy="641690"/>
       </dsp:txXfrm>
     </dsp:sp>
     <dsp:sp modelId="{B769C449-21FD-4F06-AD11-1DA96E40F5AD}">
@@ -2535,8 +2724,8 @@
       </dsp:nvSpPr>
       <dsp:spPr>
         <a:xfrm>
-          <a:off x="1245959" y="1536970"/>
-          <a:ext cx="1193452" cy="681618"/>
+          <a:off x="999533" y="1536970"/>
+          <a:ext cx="956481" cy="681618"/>
         </a:xfrm>
         <a:prstGeom prst="roundRect">
           <a:avLst>
@@ -2580,12 +2769,12 @@
         </a:fontRef>
       </dsp:style>
       <dsp:txBody>
-        <a:bodyPr spcFirstLastPara="0" vert="horz" wrap="square" lIns="38100" tIns="38100" rIns="38100" bIns="38100" numCol="1" spcCol="1270" anchor="ctr" anchorCtr="0">
+        <a:bodyPr spcFirstLastPara="0" vert="horz" wrap="square" lIns="30480" tIns="30480" rIns="30480" bIns="30480" numCol="1" spcCol="1270" anchor="ctr" anchorCtr="0">
           <a:noAutofit/>
         </a:bodyPr>
         <a:lstStyle/>
         <a:p>
-          <a:pPr marL="0" lvl="0" indent="0" algn="ctr" defTabSz="444500">
+          <a:pPr marL="0" lvl="0" indent="0" algn="ctr" defTabSz="355600">
             <a:lnSpc>
               <a:spcPct val="90000"/>
             </a:lnSpc>
@@ -2598,14 +2787,94 @@
             <a:buNone/>
           </a:pPr>
           <a:r>
-            <a:rPr lang="en-US" sz="1000" kern="1200"/>
+            <a:rPr lang="en-US" sz="800" kern="1200"/>
             <a:t>DocumentRef</a:t>
           </a:r>
         </a:p>
       </dsp:txBody>
       <dsp:txXfrm>
-        <a:off x="1265923" y="1556934"/>
-        <a:ext cx="1153524" cy="641690"/>
+        <a:off x="1019497" y="1556934"/>
+        <a:ext cx="916553" cy="641690"/>
+      </dsp:txXfrm>
+    </dsp:sp>
+    <dsp:sp modelId="{45499A2A-AAB1-4E62-A495-0DDF53FFA04D}">
+      <dsp:nvSpPr>
+        <dsp:cNvPr id="0" name=""/>
+        <dsp:cNvSpPr/>
+      </dsp:nvSpPr>
+      <dsp:spPr>
+        <a:xfrm>
+          <a:off x="1996187" y="1536970"/>
+          <a:ext cx="956481" cy="681618"/>
+        </a:xfrm>
+        <a:prstGeom prst="roundRect">
+          <a:avLst>
+            <a:gd name="adj" fmla="val 10000"/>
+          </a:avLst>
+        </a:prstGeom>
+        <a:solidFill>
+          <a:schemeClr val="accent3">
+            <a:hueOff val="0"/>
+            <a:satOff val="0"/>
+            <a:lumOff val="0"/>
+            <a:alphaOff val="0"/>
+          </a:schemeClr>
+        </a:solidFill>
+        <a:ln w="12700" cap="flat" cmpd="sng" algn="ctr">
+          <a:solidFill>
+            <a:schemeClr val="lt1">
+              <a:hueOff val="0"/>
+              <a:satOff val="0"/>
+              <a:lumOff val="0"/>
+              <a:alphaOff val="0"/>
+            </a:schemeClr>
+          </a:solidFill>
+          <a:prstDash val="solid"/>
+          <a:miter lim="800000"/>
+        </a:ln>
+        <a:effectLst/>
+      </dsp:spPr>
+      <dsp:style>
+        <a:lnRef idx="2">
+          <a:scrgbClr r="0" g="0" b="0"/>
+        </a:lnRef>
+        <a:fillRef idx="1">
+          <a:scrgbClr r="0" g="0" b="0"/>
+        </a:fillRef>
+        <a:effectRef idx="0">
+          <a:scrgbClr r="0" g="0" b="0"/>
+        </a:effectRef>
+        <a:fontRef idx="minor">
+          <a:schemeClr val="lt1"/>
+        </a:fontRef>
+      </dsp:style>
+      <dsp:txBody>
+        <a:bodyPr spcFirstLastPara="0" vert="horz" wrap="square" lIns="30480" tIns="30480" rIns="30480" bIns="30480" numCol="1" spcCol="1270" anchor="ctr" anchorCtr="0">
+          <a:noAutofit/>
+        </a:bodyPr>
+        <a:lstStyle/>
+        <a:p>
+          <a:pPr marL="0" lvl="0" indent="0" algn="ctr" defTabSz="355600">
+            <a:lnSpc>
+              <a:spcPct val="90000"/>
+            </a:lnSpc>
+            <a:spcBef>
+              <a:spcPct val="0"/>
+            </a:spcBef>
+            <a:spcAft>
+              <a:spcPct val="35000"/>
+            </a:spcAft>
+            <a:buNone/>
+          </a:pPr>
+          <a:r>
+            <a:rPr lang="en-US" sz="800" kern="1200"/>
+            <a:t>HeadService</a:t>
+          </a:r>
+        </a:p>
+      </dsp:txBody>
+      <dsp:txXfrm>
+        <a:off x="2016151" y="1556934"/>
+        <a:ext cx="916553" cy="641690"/>
       </dsp:txXfrm>
     </dsp:sp>
     <dsp:sp modelId="{3DF1D0F0-0611-4565-8365-50CD5BBD8E54}">
@@ -2615,8 +2884,8 @@
       </dsp:nvSpPr>
       <dsp:spPr>
         <a:xfrm>
-          <a:off x="2539662" y="768853"/>
-          <a:ext cx="1193452" cy="681618"/>
+          <a:off x="3033012" y="768853"/>
+          <a:ext cx="956481" cy="681618"/>
         </a:xfrm>
         <a:prstGeom prst="roundRect">
           <a:avLst>
@@ -2660,12 +2929,12 @@
         </a:fontRef>
       </dsp:style>
       <dsp:txBody>
-        <a:bodyPr spcFirstLastPara="0" vert="horz" wrap="square" lIns="41910" tIns="41910" rIns="41910" bIns="41910" numCol="1" spcCol="1270" anchor="ctr" anchorCtr="0">
+        <a:bodyPr spcFirstLastPara="0" vert="horz" wrap="square" lIns="34290" tIns="34290" rIns="34290" bIns="34290" numCol="1" spcCol="1270" anchor="ctr" anchorCtr="0">
           <a:noAutofit/>
         </a:bodyPr>
         <a:lstStyle/>
         <a:p>
-          <a:pPr marL="0" lvl="0" indent="0" algn="ctr" defTabSz="488950">
+          <a:pPr marL="0" lvl="0" indent="0" algn="ctr" defTabSz="400050">
             <a:lnSpc>
               <a:spcPct val="90000"/>
             </a:lnSpc>
@@ -2678,14 +2947,14 @@
             <a:buNone/>
           </a:pPr>
           <a:r>
-            <a:rPr lang="en-US" sz="1100" kern="1200"/>
+            <a:rPr lang="en-US" sz="900" kern="1200"/>
             <a:t>AsyncModule</a:t>
           </a:r>
         </a:p>
       </dsp:txBody>
       <dsp:txXfrm>
-        <a:off x="2559626" y="788817"/>
-        <a:ext cx="1153524" cy="641690"/>
+        <a:off x="3052976" y="788817"/>
+        <a:ext cx="916553" cy="641690"/>
       </dsp:txXfrm>
     </dsp:sp>
     <dsp:sp modelId="{87505314-3330-4639-90DB-835BC60B0AFD}">
@@ -2695,8 +2964,8 @@
       </dsp:nvSpPr>
       <dsp:spPr>
         <a:xfrm>
-          <a:off x="2539662" y="1536970"/>
-          <a:ext cx="1193452" cy="681618"/>
+          <a:off x="3033012" y="1536970"/>
+          <a:ext cx="956481" cy="681618"/>
         </a:xfrm>
         <a:prstGeom prst="roundRect">
           <a:avLst>
@@ -2740,12 +3009,12 @@
         </a:fontRef>
       </dsp:style>
       <dsp:txBody>
-        <a:bodyPr spcFirstLastPara="0" vert="horz" wrap="square" lIns="38100" tIns="38100" rIns="38100" bIns="38100" numCol="1" spcCol="1270" anchor="ctr" anchorCtr="0">
+        <a:bodyPr spcFirstLastPara="0" vert="horz" wrap="square" lIns="30480" tIns="30480" rIns="30480" bIns="30480" numCol="1" spcCol="1270" anchor="ctr" anchorCtr="0">
           <a:noAutofit/>
         </a:bodyPr>
         <a:lstStyle/>
         <a:p>
-          <a:pPr marL="0" lvl="0" indent="0" algn="ctr" defTabSz="444500">
+          <a:pPr marL="0" lvl="0" indent="0" algn="ctr" defTabSz="355600">
             <a:lnSpc>
               <a:spcPct val="90000"/>
             </a:lnSpc>
@@ -2758,14 +3027,14 @@
             <a:buNone/>
           </a:pPr>
           <a:r>
-            <a:rPr lang="en-US" sz="1000" kern="1200"/>
+            <a:rPr lang="en-US" sz="800" kern="1200"/>
             <a:t>LazyLoaderService</a:t>
           </a:r>
         </a:p>
       </dsp:txBody>
       <dsp:txXfrm>
-        <a:off x="2559626" y="1556934"/>
-        <a:ext cx="1153524" cy="641690"/>
+        <a:off x="3052976" y="1556934"/>
+        <a:ext cx="916553" cy="641690"/>
       </dsp:txXfrm>
     </dsp:sp>
     <dsp:sp modelId="{8151F0A7-0F50-402A-BDF2-8B6C03A1CF4B}">
@@ -2775,8 +3044,8 @@
       </dsp:nvSpPr>
       <dsp:spPr>
         <a:xfrm>
-          <a:off x="3833365" y="768853"/>
-          <a:ext cx="1193452" cy="681618"/>
+          <a:off x="4069838" y="768853"/>
+          <a:ext cx="956481" cy="681618"/>
         </a:xfrm>
         <a:prstGeom prst="roundRect">
           <a:avLst>
@@ -2820,12 +3089,12 @@
         </a:fontRef>
       </dsp:style>
       <dsp:txBody>
-        <a:bodyPr spcFirstLastPara="0" vert="horz" wrap="square" lIns="41910" tIns="41910" rIns="41910" bIns="41910" numCol="1" spcCol="1270" anchor="ctr" anchorCtr="0">
+        <a:bodyPr spcFirstLastPara="0" vert="horz" wrap="square" lIns="34290" tIns="34290" rIns="34290" bIns="34290" numCol="1" spcCol="1270" anchor="ctr" anchorCtr="0">
           <a:noAutofit/>
         </a:bodyPr>
         <a:lstStyle/>
         <a:p>
-          <a:pPr marL="0" lvl="0" indent="0" algn="ctr" defTabSz="488950">
+          <a:pPr marL="0" lvl="0" indent="0" algn="ctr" defTabSz="400050">
             <a:lnSpc>
               <a:spcPct val="90000"/>
             </a:lnSpc>
@@ -2838,14 +3107,14 @@
             <a:buNone/>
           </a:pPr>
           <a:r>
-            <a:rPr lang="en-US" sz="1100" kern="1200"/>
+            <a:rPr lang="en-US" sz="900" kern="1200"/>
             <a:t>UniversalModule</a:t>
           </a:r>
         </a:p>
       </dsp:txBody>
       <dsp:txXfrm>
-        <a:off x="3853329" y="788817"/>
-        <a:ext cx="1153524" cy="641690"/>
+        <a:off x="4089802" y="788817"/>
+        <a:ext cx="916553" cy="641690"/>
       </dsp:txXfrm>
     </dsp:sp>
     <dsp:sp modelId="{7FE1AD7A-8F96-4449-B21A-4BA3ACA331F1}">
@@ -2855,8 +3124,8 @@
       </dsp:nvSpPr>
       <dsp:spPr>
         <a:xfrm>
-          <a:off x="3833365" y="1536970"/>
-          <a:ext cx="1193452" cy="681618"/>
+          <a:off x="4069838" y="1536970"/>
+          <a:ext cx="956481" cy="681618"/>
         </a:xfrm>
         <a:prstGeom prst="roundRect">
           <a:avLst>
@@ -2900,12 +3169,12 @@
         </a:fontRef>
       </dsp:style>
       <dsp:txBody>
-        <a:bodyPr spcFirstLastPara="0" vert="horz" wrap="square" lIns="38100" tIns="38100" rIns="38100" bIns="38100" numCol="1" spcCol="1270" anchor="ctr" anchorCtr="0">
+        <a:bodyPr spcFirstLastPara="0" vert="horz" wrap="square" lIns="30480" tIns="30480" rIns="30480" bIns="30480" numCol="1" spcCol="1270" anchor="ctr" anchorCtr="0">
           <a:noAutofit/>
         </a:bodyPr>
         <a:lstStyle/>
         <a:p>
-          <a:pPr marL="0" lvl="0" indent="0" algn="ctr" defTabSz="444500">
+          <a:pPr marL="0" lvl="0" indent="0" algn="ctr" defTabSz="355600">
             <a:lnSpc>
               <a:spcPct val="90000"/>
             </a:lnSpc>
@@ -2918,14 +3187,14 @@
             <a:buNone/>
           </a:pPr>
           <a:r>
-            <a:rPr lang="en-US" sz="1000" kern="1200"/>
+            <a:rPr lang="en-US" sz="800" kern="1200"/>
             <a:t>UniversalService</a:t>
           </a:r>
         </a:p>
       </dsp:txBody>
       <dsp:txXfrm>
-        <a:off x="3853329" y="1556934"/>
-        <a:ext cx="1153524" cy="641690"/>
+        <a:off x="4089802" y="1556934"/>
+        <a:ext cx="916553" cy="641690"/>
       </dsp:txXfrm>
     </dsp:sp>
   </dsp:spTree>

</xml_diff>